<commit_message>
Modificacion en apartado 3 amir95sb
</commit_message>
<xml_diff>
--- a/TG2_amir95sb.docx
+++ b/TG2_amir95sb.docx
@@ -4,6 +4,13 @@
   <w:body>
     <w:sdt>
       <w:sdtPr>
+        <w:rPr>
+          <w:rFonts w:ascii="Arial" w:eastAsiaTheme="minorHAnsi" w:hAnsi="Arial" w:cs="Arial"/>
+          <w:color w:val="auto"/>
+          <w:sz w:val="22"/>
+          <w:szCs w:val="22"/>
+          <w:lang w:eastAsia="en-US"/>
+        </w:rPr>
         <w:id w:val="-498037330"/>
         <w:docPartObj>
           <w:docPartGallery w:val="Table of Contents"/>
@@ -12,13 +19,8 @@
       </w:sdtPr>
       <w:sdtEndPr>
         <w:rPr>
-          <w:rFonts w:ascii="Arial" w:eastAsiaTheme="minorHAnsi" w:hAnsi="Arial" w:cs="Arial"/>
           <w:b/>
           <w:bCs/>
-          <w:color w:val="auto"/>
-          <w:sz w:val="22"/>
-          <w:szCs w:val="22"/>
-          <w:lang w:eastAsia="en-US"/>
         </w:rPr>
       </w:sdtEndPr>
       <w:sdtContent>
@@ -29,8 +31,6 @@
           <w:r>
             <w:t>Contenido</w:t>
           </w:r>
-          <w:bookmarkStart w:id="0" w:name="_GoBack"/>
-          <w:bookmarkEnd w:id="0"/>
         </w:p>
         <w:p>
           <w:pPr>
@@ -3002,7 +3002,7 @@
       <w:pPr>
         <w:pStyle w:val="Ttulo1"/>
       </w:pPr>
-      <w:bookmarkStart w:id="1" w:name="_Toc510957250"/>
+      <w:bookmarkStart w:id="0" w:name="_Toc510957250"/>
       <w:r>
         <w:lastRenderedPageBreak/>
         <w:t>1. Autores del trabajo</w:t>
@@ -3010,17 +3010,17 @@
       <w:r>
         <w:t>, planificación y entrega</w:t>
       </w:r>
+      <w:bookmarkEnd w:id="0"/>
+    </w:p>
+    <w:p>
+      <w:pPr>
+        <w:pStyle w:val="Ttulo2"/>
+      </w:pPr>
+      <w:bookmarkStart w:id="1" w:name="_Toc510957251"/>
+      <w:r>
+        <w:t>1.1 Autores</w:t>
+      </w:r>
       <w:bookmarkEnd w:id="1"/>
-    </w:p>
-    <w:p>
-      <w:pPr>
-        <w:pStyle w:val="Ttulo2"/>
-      </w:pPr>
-      <w:bookmarkStart w:id="2" w:name="_Toc510957251"/>
-      <w:r>
-        <w:t>1.1 Autores</w:t>
-      </w:r>
-      <w:bookmarkEnd w:id="2"/>
     </w:p>
     <w:p>
       <w:r>
@@ -3080,11 +3080,11 @@
       <w:pPr>
         <w:pStyle w:val="Ttulo2"/>
       </w:pPr>
-      <w:bookmarkStart w:id="3" w:name="_Toc510957252"/>
+      <w:bookmarkStart w:id="2" w:name="_Toc510957252"/>
       <w:r>
         <w:t>1.2 Planificación</w:t>
       </w:r>
-      <w:bookmarkEnd w:id="3"/>
+      <w:bookmarkEnd w:id="2"/>
     </w:p>
     <w:p>
       <w:r>
@@ -3163,11 +3163,11 @@
       <w:pPr>
         <w:pStyle w:val="Ttulo2"/>
       </w:pPr>
-      <w:bookmarkStart w:id="4" w:name="_Toc510957253"/>
+      <w:bookmarkStart w:id="3" w:name="_Toc510957253"/>
       <w:r>
         <w:t>1.3 Entrega</w:t>
       </w:r>
-      <w:bookmarkEnd w:id="4"/>
+      <w:bookmarkEnd w:id="3"/>
     </w:p>
     <w:p>
       <w:r>
@@ -3196,7 +3196,7 @@
         <w:pStyle w:val="Ttulo1"/>
         <w:spacing w:before="360"/>
       </w:pPr>
-      <w:bookmarkStart w:id="5" w:name="_Toc510957254"/>
+      <w:bookmarkStart w:id="4" w:name="_Toc510957254"/>
       <w:r>
         <w:lastRenderedPageBreak/>
         <w:t xml:space="preserve">2. </w:t>
@@ -3210,44 +3210,44 @@
       <w:r>
         <w:t xml:space="preserve"> las tecnologías</w:t>
       </w:r>
+      <w:bookmarkEnd w:id="4"/>
+    </w:p>
+    <w:p>
+      <w:r>
+        <w:t>En</w:t>
+      </w:r>
+      <w:r>
+        <w:t xml:space="preserve"> los siguientes apartados se debe describir brevemente cada tecnología a comparar</w:t>
+      </w:r>
+      <w:r>
+        <w:t>.</w:t>
+      </w:r>
+    </w:p>
+    <w:p>
+      <w:r>
+        <w:t>Se pueden incluir imágenes copiadas y pegadas desde diversas fuentes de información, siempre que debajo de cada una se indique la fuente (al menos la URL).</w:t>
+      </w:r>
+    </w:p>
+    <w:p/>
+    <w:p>
+      <w:pPr>
+        <w:pStyle w:val="Ttulo2"/>
+      </w:pPr>
+      <w:bookmarkStart w:id="5" w:name="_Toc510957255"/>
+      <w:r>
+        <w:t>2.1 Descripción de la tecnología 1</w:t>
+      </w:r>
       <w:bookmarkEnd w:id="5"/>
     </w:p>
     <w:p>
-      <w:r>
-        <w:t>En</w:t>
-      </w:r>
-      <w:r>
-        <w:t xml:space="preserve"> los siguientes apartados se debe describir brevemente cada tecnología a comparar</w:t>
-      </w:r>
-      <w:r>
-        <w:t>.</w:t>
-      </w:r>
-    </w:p>
-    <w:p>
-      <w:r>
-        <w:t>Se pueden incluir imágenes copiadas y pegadas desde diversas fuentes de información, siempre que debajo de cada una se indique la fuente (al menos la URL).</w:t>
-      </w:r>
-    </w:p>
-    <w:p/>
-    <w:p>
       <w:pPr>
         <w:pStyle w:val="Ttulo2"/>
       </w:pPr>
-      <w:bookmarkStart w:id="6" w:name="_Toc510957255"/>
-      <w:r>
-        <w:t>2.1 Descripción de la tecnología 1</w:t>
+      <w:bookmarkStart w:id="6" w:name="_Toc510957256"/>
+      <w:r>
+        <w:t>2.2 Descripción de la tecnología 2</w:t>
       </w:r>
       <w:bookmarkEnd w:id="6"/>
-    </w:p>
-    <w:p>
-      <w:pPr>
-        <w:pStyle w:val="Ttulo2"/>
-      </w:pPr>
-      <w:bookmarkStart w:id="7" w:name="_Toc510957256"/>
-      <w:r>
-        <w:t>2.2 Descripción de la tecnología 2</w:t>
-      </w:r>
-      <w:bookmarkEnd w:id="7"/>
     </w:p>
     <w:p>
       <w:pPr>
@@ -3273,7 +3273,7 @@
       <w:pPr>
         <w:pStyle w:val="Ttulo1"/>
       </w:pPr>
-      <w:bookmarkStart w:id="8" w:name="_Toc510957257"/>
+      <w:bookmarkStart w:id="7" w:name="_Toc510957257"/>
       <w:r>
         <w:lastRenderedPageBreak/>
         <w:t xml:space="preserve">3. </w:t>
@@ -3281,70 +3281,125 @@
       <w:r>
         <w:t>Criterios de comparación</w:t>
       </w:r>
+      <w:bookmarkEnd w:id="7"/>
+    </w:p>
+    <w:p>
+      <w:r>
+        <w:t xml:space="preserve">En los sub-apartados de este apartado se deben indicar </w:t>
+      </w:r>
+      <w:r>
+        <w:t>cada uno de los criterios (también llamados factores, propiedades, características,</w:t>
+      </w:r>
+      <w:r>
+        <w:t xml:space="preserve"> indicadores,</w:t>
+      </w:r>
+      <w:r>
+        <w:t xml:space="preserve"> etc.), que se usarán en la comparación.</w:t>
+      </w:r>
+    </w:p>
+    <w:p>
+      <w:r>
+        <w:t xml:space="preserve">Los criterios </w:t>
+      </w:r>
+      <w:r>
+        <w:t>deben organizarse en categorías (al menos 3 categorías).</w:t>
+      </w:r>
+      <w:r>
+        <w:t xml:space="preserve"> El número de criterios </w:t>
+      </w:r>
+      <w:r>
+        <w:t>totales no puede ser inferior a 20.</w:t>
+      </w:r>
+    </w:p>
+    <w:p>
+      <w:r>
+        <w:t xml:space="preserve">Las categorías dependerán del tipo de tecnología, pueden ser categorías como “General”, “Utilidades”, “Rendimiento”, etc. </w:t>
+      </w:r>
+    </w:p>
+    <w:p>
+      <w:r>
+        <w:t>Los criterios a definir en cada categoría también dependerán del tipo de tecnologías a comparar. En el siguiente apartado hay algunos ejemplos.</w:t>
+      </w:r>
+    </w:p>
+    <w:p/>
+    <w:p>
+      <w:pPr>
+        <w:pStyle w:val="Ttulo2"/>
+      </w:pPr>
+      <w:bookmarkStart w:id="8" w:name="_Toc510957258"/>
+      <w:r>
+        <w:t>3.1 Categoría A</w:t>
+      </w:r>
+      <w:r>
+        <w:t xml:space="preserve">: </w:t>
+      </w:r>
+      <w:r>
+        <w:t>General</w:t>
+      </w:r>
       <w:bookmarkEnd w:id="8"/>
     </w:p>
     <w:p>
-      <w:r>
-        <w:t xml:space="preserve">En los sub-apartados de este apartado se deben indicar </w:t>
-      </w:r>
-      <w:r>
-        <w:t>cada uno de los criterios (también llamados factores, propiedades, características,</w:t>
-      </w:r>
-      <w:r>
-        <w:t xml:space="preserve"> indicadores,</w:t>
-      </w:r>
-      <w:r>
-        <w:t xml:space="preserve"> etc.), que se usarán en la comparación.</w:t>
-      </w:r>
-    </w:p>
-    <w:p>
-      <w:r>
-        <w:t xml:space="preserve">Los criterios </w:t>
-      </w:r>
-      <w:r>
-        <w:t>deben organizarse en categorías (al menos 3 categorías).</w:t>
-      </w:r>
-      <w:r>
-        <w:t xml:space="preserve"> El número de criterios </w:t>
-      </w:r>
-      <w:r>
-        <w:t>totales no puede ser inferior a 20.</w:t>
-      </w:r>
-    </w:p>
-    <w:p>
-      <w:r>
-        <w:t xml:space="preserve">Las categorías dependerán del tipo de tecnología, pueden ser categorías como “General”, “Utilidades”, “Rendimiento”, etc. </w:t>
-      </w:r>
-    </w:p>
-    <w:p>
-      <w:r>
-        <w:t>Los criterios a definir en cada categoría también dependerán del tipo de tecnologías a comparar. En el siguiente apartado hay algunos ejemplos.</w:t>
-      </w:r>
-    </w:p>
-    <w:p/>
-    <w:p>
-      <w:pPr>
-        <w:pStyle w:val="Ttulo2"/>
-      </w:pPr>
-      <w:bookmarkStart w:id="9" w:name="_Toc510957258"/>
-      <w:r>
-        <w:t>3.1 Categoría A</w:t>
-      </w:r>
-      <w:r>
-        <w:t xml:space="preserve">: </w:t>
-      </w:r>
-      <w:r>
-        <w:t>General</w:t>
+      <w:pPr>
+        <w:pStyle w:val="Ttulo3"/>
+      </w:pPr>
+      <w:bookmarkStart w:id="9" w:name="_Toc510957259"/>
+      <w:r>
+        <w:t>3.1.1 Criterio A.1: Autor de la herramienta</w:t>
       </w:r>
       <w:bookmarkEnd w:id="9"/>
     </w:p>
     <w:p>
       <w:pPr>
+        <w:rPr>
+          <w:sz w:val="24"/>
+          <w:szCs w:val="24"/>
+        </w:rPr>
+      </w:pPr>
+      <w:r>
+        <w:rPr>
+          <w:sz w:val="24"/>
+          <w:szCs w:val="24"/>
+        </w:rPr>
+        <w:t>Nombre del criterio: Autor.</w:t>
+      </w:r>
+    </w:p>
+    <w:p>
+      <w:pPr>
+        <w:rPr>
+          <w:sz w:val="24"/>
+          <w:szCs w:val="24"/>
+        </w:rPr>
+      </w:pPr>
+      <w:r>
+        <w:rPr>
+          <w:sz w:val="24"/>
+          <w:szCs w:val="24"/>
+        </w:rPr>
+        <w:t>Descripción: Nombre de la persona, institución o empresa creadora de la herramienta.</w:t>
+      </w:r>
+    </w:p>
+    <w:p>
+      <w:pPr>
+        <w:rPr>
+          <w:sz w:val="24"/>
+          <w:szCs w:val="24"/>
+        </w:rPr>
+      </w:pPr>
+      <w:r>
+        <w:rPr>
+          <w:sz w:val="24"/>
+          <w:szCs w:val="24"/>
+        </w:rPr>
+        <w:t>Tipo de valor: Texto libre.</w:t>
+      </w:r>
+    </w:p>
+    <w:p>
+      <w:pPr>
         <w:pStyle w:val="Ttulo3"/>
       </w:pPr>
-      <w:bookmarkStart w:id="10" w:name="_Toc510957259"/>
-      <w:r>
-        <w:t>3.1.1 Criterio A.1: Autor de la herramienta</w:t>
+      <w:bookmarkStart w:id="10" w:name="_Toc510957260"/>
+      <w:r>
+        <w:t>3.1.2 Criterio A.2: Fecha de creación de la herramienta.</w:t>
       </w:r>
       <w:bookmarkEnd w:id="10"/>
     </w:p>
@@ -3360,22 +3415,184 @@
           <w:sz w:val="24"/>
           <w:szCs w:val="24"/>
         </w:rPr>
-        <w:t>Nombre del criterio: Autor.</w:t>
-      </w:r>
-    </w:p>
-    <w:p>
-      <w:pPr>
-        <w:rPr>
-          <w:sz w:val="24"/>
-          <w:szCs w:val="24"/>
-        </w:rPr>
-      </w:pPr>
-      <w:r>
-        <w:rPr>
-          <w:sz w:val="24"/>
-          <w:szCs w:val="24"/>
-        </w:rPr>
-        <w:t>Descripción: Nombre de la persona, institución o empresa creadora de la herramienta.</w:t>
+        <w:t>Nombre del criterio: Fecha</w:t>
+      </w:r>
+    </w:p>
+    <w:p>
+      <w:pPr>
+        <w:rPr>
+          <w:sz w:val="24"/>
+          <w:szCs w:val="24"/>
+        </w:rPr>
+      </w:pPr>
+      <w:r>
+        <w:rPr>
+          <w:sz w:val="24"/>
+          <w:szCs w:val="24"/>
+        </w:rPr>
+        <w:t>Descripción</w:t>
+      </w:r>
+      <w:r>
+        <w:rPr>
+          <w:sz w:val="24"/>
+          <w:szCs w:val="24"/>
+        </w:rPr>
+        <w:t xml:space="preserve">: La fecha en la cual se </w:t>
+      </w:r>
+      <w:r>
+        <w:rPr>
+          <w:sz w:val="24"/>
+          <w:szCs w:val="24"/>
+        </w:rPr>
+        <w:t>publicó</w:t>
+      </w:r>
+      <w:r>
+        <w:rPr>
+          <w:sz w:val="24"/>
+          <w:szCs w:val="24"/>
+        </w:rPr>
+        <w:t xml:space="preserve"> por primera vez la herramienta.</w:t>
+      </w:r>
+    </w:p>
+    <w:p>
+      <w:pPr>
+        <w:rPr>
+          <w:sz w:val="24"/>
+          <w:szCs w:val="24"/>
+        </w:rPr>
+      </w:pPr>
+      <w:r>
+        <w:rPr>
+          <w:sz w:val="24"/>
+          <w:szCs w:val="24"/>
+        </w:rPr>
+        <w:t>Tipo de valor: Fecha</w:t>
+      </w:r>
+    </w:p>
+    <w:p>
+      <w:pPr>
+        <w:pStyle w:val="Ttulo3"/>
+      </w:pPr>
+      <w:bookmarkStart w:id="11" w:name="_Toc510957261"/>
+      <w:r>
+        <w:t>3.1.3 Criterio A.3:</w:t>
+      </w:r>
+      <w:r>
+        <w:t xml:space="preserve"> Versión actual de la herramienta.</w:t>
+      </w:r>
+      <w:bookmarkEnd w:id="11"/>
+    </w:p>
+    <w:p>
+      <w:pPr>
+        <w:rPr>
+          <w:sz w:val="24"/>
+          <w:szCs w:val="24"/>
+        </w:rPr>
+      </w:pPr>
+      <w:r>
+        <w:rPr>
+          <w:sz w:val="24"/>
+          <w:szCs w:val="24"/>
+        </w:rPr>
+        <w:t>Nombre del criterio: Versión.</w:t>
+      </w:r>
+    </w:p>
+    <w:p>
+      <w:pPr>
+        <w:rPr>
+          <w:sz w:val="24"/>
+          <w:szCs w:val="24"/>
+        </w:rPr>
+      </w:pPr>
+      <w:r>
+        <w:rPr>
+          <w:sz w:val="24"/>
+          <w:szCs w:val="24"/>
+        </w:rPr>
+        <w:t>Descripción</w:t>
+      </w:r>
+      <w:r>
+        <w:rPr>
+          <w:sz w:val="24"/>
+          <w:szCs w:val="24"/>
+        </w:rPr>
+        <w:t xml:space="preserve">: La versión de la </w:t>
+      </w:r>
+      <w:r>
+        <w:rPr>
+          <w:sz w:val="24"/>
+          <w:szCs w:val="24"/>
+        </w:rPr>
+        <w:t>última</w:t>
+      </w:r>
+      <w:r>
+        <w:rPr>
+          <w:sz w:val="24"/>
+          <w:szCs w:val="24"/>
+        </w:rPr>
+        <w:t xml:space="preserve"> actualización de la herramienta.</w:t>
+      </w:r>
+    </w:p>
+    <w:p>
+      <w:pPr>
+        <w:rPr>
+          <w:sz w:val="24"/>
+          <w:szCs w:val="24"/>
+        </w:rPr>
+      </w:pPr>
+      <w:r>
+        <w:rPr>
+          <w:sz w:val="24"/>
+          <w:szCs w:val="24"/>
+        </w:rPr>
+        <w:t>Tipo de valor: Cadena alfanumérica.</w:t>
+      </w:r>
+    </w:p>
+    <w:p>
+      <w:pPr>
+        <w:pStyle w:val="Ttulo3"/>
+      </w:pPr>
+      <w:bookmarkStart w:id="12" w:name="_Toc510957262"/>
+      <w:r>
+        <w:t>3.1.4 Criterio A.4: Requisitos de prueba.</w:t>
+      </w:r>
+      <w:bookmarkEnd w:id="12"/>
+    </w:p>
+    <w:p>
+      <w:pPr>
+        <w:rPr>
+          <w:sz w:val="24"/>
+          <w:szCs w:val="24"/>
+        </w:rPr>
+      </w:pPr>
+      <w:r>
+        <w:rPr>
+          <w:sz w:val="24"/>
+          <w:szCs w:val="24"/>
+        </w:rPr>
+        <w:t>Nombre del criterio: Requisitos de prueba.</w:t>
+      </w:r>
+    </w:p>
+    <w:p>
+      <w:pPr>
+        <w:rPr>
+          <w:sz w:val="24"/>
+          <w:szCs w:val="24"/>
+        </w:rPr>
+      </w:pPr>
+      <w:r>
+        <w:rPr>
+          <w:sz w:val="24"/>
+          <w:szCs w:val="24"/>
+        </w:rPr>
+        <w:t>Descripción</w:t>
+      </w:r>
+      <w:r>
+        <w:rPr>
+          <w:sz w:val="24"/>
+          <w:szCs w:val="24"/>
+        </w:rPr>
+        <w:t>: Que tipo de casos de prueba utiliza.</w:t>
       </w:r>
     </w:p>
     <w:p>
@@ -3397,228 +3614,11 @@
       <w:pPr>
         <w:pStyle w:val="Ttulo3"/>
       </w:pPr>
-      <w:bookmarkStart w:id="11" w:name="_Toc510957260"/>
-      <w:r>
-        <w:t>3.1.2 Criterio A.2: Fecha de creación de la herramienta.</w:t>
-      </w:r>
-      <w:bookmarkEnd w:id="11"/>
-    </w:p>
-    <w:p>
-      <w:pPr>
-        <w:rPr>
-          <w:sz w:val="24"/>
-          <w:szCs w:val="24"/>
-        </w:rPr>
-      </w:pPr>
-      <w:r>
-        <w:rPr>
-          <w:sz w:val="24"/>
-          <w:szCs w:val="24"/>
-        </w:rPr>
-        <w:t>Nombre del criterio: Fecha</w:t>
-      </w:r>
-    </w:p>
-    <w:p>
-      <w:pPr>
-        <w:rPr>
-          <w:sz w:val="24"/>
-          <w:szCs w:val="24"/>
-        </w:rPr>
-      </w:pPr>
-      <w:r>
-        <w:rPr>
-          <w:sz w:val="24"/>
-          <w:szCs w:val="24"/>
-        </w:rPr>
-        <w:t>Descripción</w:t>
-      </w:r>
-      <w:r>
-        <w:rPr>
-          <w:sz w:val="24"/>
-          <w:szCs w:val="24"/>
-        </w:rPr>
-        <w:t xml:space="preserve">: La fecha en la cual se </w:t>
-      </w:r>
-      <w:r>
-        <w:rPr>
-          <w:sz w:val="24"/>
-          <w:szCs w:val="24"/>
-        </w:rPr>
-        <w:t>publicó</w:t>
-      </w:r>
-      <w:r>
-        <w:rPr>
-          <w:sz w:val="24"/>
-          <w:szCs w:val="24"/>
-        </w:rPr>
-        <w:t xml:space="preserve"> por primera vez la herramienta.</w:t>
-      </w:r>
-    </w:p>
-    <w:p>
-      <w:pPr>
-        <w:rPr>
-          <w:sz w:val="24"/>
-          <w:szCs w:val="24"/>
-        </w:rPr>
-      </w:pPr>
-      <w:r>
-        <w:rPr>
-          <w:sz w:val="24"/>
-          <w:szCs w:val="24"/>
-        </w:rPr>
-        <w:t>Tipo de valor: Fecha</w:t>
-      </w:r>
-    </w:p>
-    <w:p>
-      <w:pPr>
-        <w:pStyle w:val="Ttulo3"/>
-      </w:pPr>
-      <w:bookmarkStart w:id="12" w:name="_Toc510957261"/>
-      <w:r>
-        <w:t>3.1.3 Criterio A.3:</w:t>
-      </w:r>
-      <w:r>
-        <w:t xml:space="preserve"> Versión actual de la herramienta.</w:t>
-      </w:r>
-      <w:bookmarkEnd w:id="12"/>
-    </w:p>
-    <w:p>
-      <w:pPr>
-        <w:rPr>
-          <w:sz w:val="24"/>
-          <w:szCs w:val="24"/>
-        </w:rPr>
-      </w:pPr>
-      <w:r>
-        <w:rPr>
-          <w:sz w:val="24"/>
-          <w:szCs w:val="24"/>
-        </w:rPr>
-        <w:t>Nombre del criterio: Versión.</w:t>
-      </w:r>
-    </w:p>
-    <w:p>
-      <w:pPr>
-        <w:rPr>
-          <w:sz w:val="24"/>
-          <w:szCs w:val="24"/>
-        </w:rPr>
-      </w:pPr>
-      <w:r>
-        <w:rPr>
-          <w:sz w:val="24"/>
-          <w:szCs w:val="24"/>
-        </w:rPr>
-        <w:t>Descripción</w:t>
-      </w:r>
-      <w:r>
-        <w:rPr>
-          <w:sz w:val="24"/>
-          <w:szCs w:val="24"/>
-        </w:rPr>
-        <w:t xml:space="preserve">: La versión de la </w:t>
-      </w:r>
-      <w:r>
-        <w:rPr>
-          <w:sz w:val="24"/>
-          <w:szCs w:val="24"/>
-        </w:rPr>
-        <w:t>última</w:t>
-      </w:r>
-      <w:r>
-        <w:rPr>
-          <w:sz w:val="24"/>
-          <w:szCs w:val="24"/>
-        </w:rPr>
-        <w:t xml:space="preserve"> actualización de la herramienta.</w:t>
-      </w:r>
-    </w:p>
-    <w:p>
-      <w:pPr>
-        <w:rPr>
-          <w:sz w:val="24"/>
-          <w:szCs w:val="24"/>
-        </w:rPr>
-      </w:pPr>
-      <w:r>
-        <w:rPr>
-          <w:sz w:val="24"/>
-          <w:szCs w:val="24"/>
-        </w:rPr>
-        <w:t>Tipo de valor: Cadena alfanumérica.</w:t>
-      </w:r>
-    </w:p>
-    <w:p>
-      <w:pPr>
-        <w:pStyle w:val="Ttulo3"/>
-      </w:pPr>
-      <w:bookmarkStart w:id="13" w:name="_Toc510957262"/>
-      <w:r>
-        <w:t>3.1.4 Criterio A.4: Requisitos de prueba.</w:t>
+      <w:bookmarkStart w:id="13" w:name="_Toc510957263"/>
+      <w:r>
+        <w:t>3.1.5 Criterio A.5: Herramientas similares.</w:t>
       </w:r>
       <w:bookmarkEnd w:id="13"/>
-    </w:p>
-    <w:p>
-      <w:pPr>
-        <w:rPr>
-          <w:sz w:val="24"/>
-          <w:szCs w:val="24"/>
-        </w:rPr>
-      </w:pPr>
-      <w:r>
-        <w:rPr>
-          <w:sz w:val="24"/>
-          <w:szCs w:val="24"/>
-        </w:rPr>
-        <w:t>Nombre del criterio: Requisitos de prueba.</w:t>
-      </w:r>
-    </w:p>
-    <w:p>
-      <w:pPr>
-        <w:rPr>
-          <w:sz w:val="24"/>
-          <w:szCs w:val="24"/>
-        </w:rPr>
-      </w:pPr>
-      <w:r>
-        <w:rPr>
-          <w:sz w:val="24"/>
-          <w:szCs w:val="24"/>
-        </w:rPr>
-        <w:t>Descripción</w:t>
-      </w:r>
-      <w:r>
-        <w:rPr>
-          <w:sz w:val="24"/>
-          <w:szCs w:val="24"/>
-        </w:rPr>
-        <w:t>: Que tipo de casos de prueba utiliza.</w:t>
-      </w:r>
-    </w:p>
-    <w:p>
-      <w:pPr>
-        <w:rPr>
-          <w:sz w:val="24"/>
-          <w:szCs w:val="24"/>
-        </w:rPr>
-      </w:pPr>
-      <w:r>
-        <w:rPr>
-          <w:sz w:val="24"/>
-          <w:szCs w:val="24"/>
-        </w:rPr>
-        <w:t>Tipo de valor: Texto libre.</w:t>
-      </w:r>
-    </w:p>
-    <w:p>
-      <w:pPr>
-        <w:pStyle w:val="Ttulo3"/>
-      </w:pPr>
-      <w:bookmarkStart w:id="14" w:name="_Toc510957263"/>
-      <w:r>
-        <w:t>3.1.5 Criterio A.5: Herramientas similares.</w:t>
-      </w:r>
-      <w:bookmarkEnd w:id="14"/>
     </w:p>
     <w:p>
       <w:pPr>
@@ -3687,7 +3687,7 @@
       <w:pPr>
         <w:pStyle w:val="Ttulo3"/>
       </w:pPr>
-      <w:bookmarkStart w:id="15" w:name="_Toc510957264"/>
+      <w:bookmarkStart w:id="14" w:name="_Toc510957264"/>
       <w:r>
         <w:t>3.1.6</w:t>
       </w:r>
@@ -3697,24 +3697,93 @@
       <w:r>
         <w:t>Compañías que lo usan.</w:t>
       </w:r>
+      <w:bookmarkEnd w:id="14"/>
+      <w:r>
+        <w:t xml:space="preserve"> </w:t>
+      </w:r>
+    </w:p>
+    <w:p>
+      <w:pPr>
+        <w:rPr>
+          <w:sz w:val="24"/>
+          <w:szCs w:val="24"/>
+        </w:rPr>
+      </w:pPr>
+      <w:r>
+        <w:rPr>
+          <w:sz w:val="24"/>
+          <w:szCs w:val="24"/>
+        </w:rPr>
+        <w:t>Nombre del criterio: Compañías.</w:t>
+      </w:r>
+    </w:p>
+    <w:p>
+      <w:pPr>
+        <w:rPr>
+          <w:sz w:val="24"/>
+          <w:szCs w:val="24"/>
+        </w:rPr>
+      </w:pPr>
+      <w:r>
+        <w:rPr>
+          <w:sz w:val="24"/>
+          <w:szCs w:val="24"/>
+        </w:rPr>
+        <w:t>Descripción</w:t>
+      </w:r>
+      <w:r>
+        <w:rPr>
+          <w:sz w:val="24"/>
+          <w:szCs w:val="24"/>
+        </w:rPr>
+        <w:t>: Por qué compañías es usada la herramienta</w:t>
+      </w:r>
+    </w:p>
+    <w:p>
+      <w:pPr>
+        <w:rPr>
+          <w:sz w:val="24"/>
+          <w:szCs w:val="24"/>
+        </w:rPr>
+      </w:pPr>
+      <w:r>
+        <w:rPr>
+          <w:sz w:val="24"/>
+          <w:szCs w:val="24"/>
+        </w:rPr>
+        <w:t>Tipo de valor: Texto libre.</w:t>
+      </w:r>
+    </w:p>
+    <w:p>
+      <w:pPr>
+        <w:pStyle w:val="Ttulo3"/>
+      </w:pPr>
+      <w:bookmarkStart w:id="15" w:name="_Toc510957265"/>
+      <w:r>
+        <w:t>3.1.7 Criterio A.7: Dificultad de configuración.</w:t>
+      </w:r>
       <w:bookmarkEnd w:id="15"/>
-      <w:r>
-        <w:t xml:space="preserve"> </w:t>
-      </w:r>
-    </w:p>
-    <w:p>
-      <w:pPr>
-        <w:rPr>
-          <w:sz w:val="24"/>
-          <w:szCs w:val="24"/>
-        </w:rPr>
-      </w:pPr>
-      <w:r>
-        <w:rPr>
-          <w:sz w:val="24"/>
-          <w:szCs w:val="24"/>
-        </w:rPr>
-        <w:t>Nombre del criterio: Compañías.</w:t>
+    </w:p>
+    <w:p>
+      <w:pPr>
+        <w:rPr>
+          <w:sz w:val="24"/>
+          <w:szCs w:val="24"/>
+        </w:rPr>
+      </w:pPr>
+      <w:r>
+        <w:rPr>
+          <w:sz w:val="24"/>
+          <w:szCs w:val="24"/>
+        </w:rPr>
+        <w:t>Nombre del criterio</w:t>
+      </w:r>
+      <w:r>
+        <w:rPr>
+          <w:sz w:val="24"/>
+          <w:szCs w:val="24"/>
+        </w:rPr>
+        <w:t>: Dificultad.</w:t>
       </w:r>
     </w:p>
     <w:p>
@@ -3736,7 +3805,246 @@
           <w:sz w:val="24"/>
           <w:szCs w:val="24"/>
         </w:rPr>
-        <w:t>: Por qué compañías es usada la herramienta</w:t>
+        <w:t>: Grado de dificultad de configuración de la herramienta.</w:t>
+      </w:r>
+    </w:p>
+    <w:p>
+      <w:pPr>
+        <w:rPr>
+          <w:sz w:val="24"/>
+          <w:szCs w:val="24"/>
+        </w:rPr>
+      </w:pPr>
+      <w:r>
+        <w:rPr>
+          <w:sz w:val="24"/>
+          <w:szCs w:val="24"/>
+        </w:rPr>
+        <w:t>Tipo de valor: Texto libre</w:t>
+      </w:r>
+    </w:p>
+    <w:p>
+      <w:pPr>
+        <w:pStyle w:val="Ttulo3"/>
+      </w:pPr>
+      <w:bookmarkStart w:id="16" w:name="_Toc510957266"/>
+      <w:r>
+        <w:t>3.1.8 Criterio A.8</w:t>
+      </w:r>
+      <w:r>
+        <w:t xml:space="preserve">: </w:t>
+      </w:r>
+      <w:r>
+        <w:t>Impulsores</w:t>
+      </w:r>
+      <w:r>
+        <w:t>.</w:t>
+      </w:r>
+      <w:bookmarkEnd w:id="16"/>
+    </w:p>
+    <w:p>
+      <w:pPr>
+        <w:rPr>
+          <w:sz w:val="24"/>
+          <w:szCs w:val="24"/>
+        </w:rPr>
+      </w:pPr>
+      <w:r>
+        <w:rPr>
+          <w:sz w:val="24"/>
+          <w:szCs w:val="24"/>
+        </w:rPr>
+        <w:t>Nombre del criterio</w:t>
+      </w:r>
+      <w:r>
+        <w:rPr>
+          <w:sz w:val="24"/>
+          <w:szCs w:val="24"/>
+        </w:rPr>
+        <w:t>: Impulsores.</w:t>
+      </w:r>
+    </w:p>
+    <w:p>
+      <w:pPr>
+        <w:rPr>
+          <w:sz w:val="24"/>
+          <w:szCs w:val="24"/>
+        </w:rPr>
+      </w:pPr>
+      <w:r>
+        <w:rPr>
+          <w:sz w:val="24"/>
+          <w:szCs w:val="24"/>
+        </w:rPr>
+        <w:t>Descripción</w:t>
+      </w:r>
+      <w:r>
+        <w:rPr>
+          <w:sz w:val="24"/>
+          <w:szCs w:val="24"/>
+        </w:rPr>
+        <w:t xml:space="preserve">: Que </w:t>
+      </w:r>
+      <w:r>
+        <w:rPr>
+          <w:sz w:val="24"/>
+          <w:szCs w:val="24"/>
+        </w:rPr>
+        <w:t>impulsores</w:t>
+      </w:r>
+      <w:r>
+        <w:rPr>
+          <w:sz w:val="24"/>
+          <w:szCs w:val="24"/>
+        </w:rPr>
+        <w:t xml:space="preserve"> tiene cada herramienta</w:t>
+      </w:r>
+    </w:p>
+    <w:p>
+      <w:pPr>
+        <w:rPr>
+          <w:sz w:val="24"/>
+          <w:szCs w:val="24"/>
+        </w:rPr>
+      </w:pPr>
+      <w:r>
+        <w:rPr>
+          <w:sz w:val="24"/>
+          <w:szCs w:val="24"/>
+        </w:rPr>
+        <w:t>Tipo de valor: Texto libre</w:t>
+      </w:r>
+    </w:p>
+    <w:p>
+      <w:pPr>
+        <w:pStyle w:val="Ttulo2"/>
+      </w:pPr>
+      <w:bookmarkStart w:id="17" w:name="_Toc510957267"/>
+      <w:r>
+        <w:t xml:space="preserve">3.2 Categoría B: </w:t>
+      </w:r>
+      <w:r>
+        <w:t>Rendimiento</w:t>
+      </w:r>
+      <w:bookmarkEnd w:id="17"/>
+    </w:p>
+    <w:p>
+      <w:pPr>
+        <w:pStyle w:val="Ttulo3"/>
+      </w:pPr>
+      <w:bookmarkStart w:id="18" w:name="_Toc510957268"/>
+      <w:r>
+        <w:t xml:space="preserve">3.2.1 Criterio B.1: Lenguaje </w:t>
+      </w:r>
+      <w:r>
+        <w:t>Escritura</w:t>
+      </w:r>
+      <w:bookmarkEnd w:id="18"/>
+    </w:p>
+    <w:p>
+      <w:pPr>
+        <w:rPr>
+          <w:sz w:val="24"/>
+          <w:szCs w:val="24"/>
+        </w:rPr>
+      </w:pPr>
+      <w:r>
+        <w:rPr>
+          <w:sz w:val="24"/>
+          <w:szCs w:val="24"/>
+        </w:rPr>
+        <w:t>Nombre del criterio: Lenguaje.</w:t>
+      </w:r>
+    </w:p>
+    <w:p>
+      <w:pPr>
+        <w:rPr>
+          <w:sz w:val="24"/>
+          <w:szCs w:val="24"/>
+        </w:rPr>
+      </w:pPr>
+      <w:r>
+        <w:rPr>
+          <w:sz w:val="24"/>
+          <w:szCs w:val="24"/>
+        </w:rPr>
+        <w:t xml:space="preserve">Descripción: </w:t>
+      </w:r>
+      <w:r>
+        <w:rPr>
+          <w:sz w:val="24"/>
+          <w:szCs w:val="24"/>
+        </w:rPr>
+        <w:t xml:space="preserve">Lenguaje de programación en el que </w:t>
+      </w:r>
+      <w:r>
+        <w:rPr>
+          <w:sz w:val="24"/>
+          <w:szCs w:val="24"/>
+        </w:rPr>
+        <w:t>está</w:t>
+      </w:r>
+      <w:r>
+        <w:rPr>
+          <w:sz w:val="24"/>
+          <w:szCs w:val="24"/>
+        </w:rPr>
+        <w:t xml:space="preserve"> programada la herramienta.</w:t>
+      </w:r>
+    </w:p>
+    <w:p>
+      <w:pPr>
+        <w:rPr>
+          <w:sz w:val="24"/>
+          <w:szCs w:val="24"/>
+        </w:rPr>
+      </w:pPr>
+      <w:r>
+        <w:rPr>
+          <w:sz w:val="24"/>
+          <w:szCs w:val="24"/>
+        </w:rPr>
+        <w:t>Tipo de valor: Texto libre</w:t>
+      </w:r>
+    </w:p>
+    <w:p>
+      <w:pPr>
+        <w:pStyle w:val="Ttulo3"/>
+      </w:pPr>
+      <w:bookmarkStart w:id="19" w:name="_Toc510957269"/>
+      <w:r>
+        <w:t>3.2.2 Criterio B.2: Sistema operativo</w:t>
+      </w:r>
+      <w:bookmarkEnd w:id="19"/>
+    </w:p>
+    <w:p>
+      <w:pPr>
+        <w:rPr>
+          <w:sz w:val="24"/>
+          <w:szCs w:val="24"/>
+        </w:rPr>
+      </w:pPr>
+      <w:r>
+        <w:rPr>
+          <w:sz w:val="24"/>
+          <w:szCs w:val="24"/>
+        </w:rPr>
+        <w:t>Nombre del criterio: Sistema operativo.</w:t>
+      </w:r>
+    </w:p>
+    <w:p>
+      <w:pPr>
+        <w:rPr>
+          <w:sz w:val="24"/>
+          <w:szCs w:val="24"/>
+        </w:rPr>
+      </w:pPr>
+      <w:r>
+        <w:rPr>
+          <w:sz w:val="24"/>
+          <w:szCs w:val="24"/>
+        </w:rPr>
+        <w:t>Descripción: Sistema operativo en el cual la herramienta puede ser usada.</w:t>
       </w:r>
     </w:p>
     <w:p>
@@ -3758,32 +4066,25 @@
       <w:pPr>
         <w:pStyle w:val="Ttulo3"/>
       </w:pPr>
-      <w:bookmarkStart w:id="16" w:name="_Toc510957265"/>
-      <w:r>
-        <w:t>3.1.7 Criterio A.7: Dificultad de configuración.</w:t>
-      </w:r>
-      <w:bookmarkEnd w:id="16"/>
-    </w:p>
-    <w:p>
-      <w:pPr>
-        <w:rPr>
-          <w:sz w:val="24"/>
-          <w:szCs w:val="24"/>
-        </w:rPr>
-      </w:pPr>
-      <w:r>
-        <w:rPr>
-          <w:sz w:val="24"/>
-          <w:szCs w:val="24"/>
-        </w:rPr>
-        <w:t>Nombre del criterio</w:t>
-      </w:r>
-      <w:r>
-        <w:rPr>
-          <w:sz w:val="24"/>
-          <w:szCs w:val="24"/>
-        </w:rPr>
-        <w:t>: Dificultad.</w:t>
+      <w:bookmarkStart w:id="20" w:name="_Toc510957270"/>
+      <w:r>
+        <w:t>3.2.3 Criterio B.3: Velocidad de las pruebas.</w:t>
+      </w:r>
+      <w:bookmarkEnd w:id="20"/>
+    </w:p>
+    <w:p>
+      <w:pPr>
+        <w:rPr>
+          <w:sz w:val="24"/>
+          <w:szCs w:val="24"/>
+        </w:rPr>
+      </w:pPr>
+      <w:r>
+        <w:rPr>
+          <w:sz w:val="24"/>
+          <w:szCs w:val="24"/>
+        </w:rPr>
+        <w:t>Nombre del criterio: Velocidad.</w:t>
       </w:r>
     </w:p>
     <w:p>
@@ -3805,77 +4106,596 @@
           <w:sz w:val="24"/>
           <w:szCs w:val="24"/>
         </w:rPr>
-        <w:t>: Grado de dificultad de configuración de la herramienta.</w:t>
-      </w:r>
-    </w:p>
-    <w:p>
-      <w:pPr>
-        <w:rPr>
-          <w:sz w:val="24"/>
-          <w:szCs w:val="24"/>
-        </w:rPr>
-      </w:pPr>
-      <w:r>
-        <w:rPr>
-          <w:sz w:val="24"/>
-          <w:szCs w:val="24"/>
-        </w:rPr>
-        <w:t>Tipo de valor: Texto libre</w:t>
-      </w:r>
+        <w:t>: Tiempo aproximado de duración de la prueba.</w:t>
+      </w:r>
+    </w:p>
+    <w:p>
+      <w:pPr>
+        <w:rPr>
+          <w:sz w:val="24"/>
+          <w:szCs w:val="24"/>
+        </w:rPr>
+      </w:pPr>
+      <w:r>
+        <w:rPr>
+          <w:sz w:val="24"/>
+          <w:szCs w:val="24"/>
+        </w:rPr>
+        <w:t xml:space="preserve">Tipo de valor: </w:t>
+      </w:r>
+      <w:r>
+        <w:rPr>
+          <w:sz w:val="24"/>
+          <w:szCs w:val="24"/>
+        </w:rPr>
+        <w:t>Numérico</w:t>
+      </w:r>
+      <w:r>
+        <w:rPr>
+          <w:sz w:val="24"/>
+          <w:szCs w:val="24"/>
+        </w:rPr>
+        <w:t xml:space="preserve"> (segundos)</w:t>
+      </w:r>
+    </w:p>
+    <w:p>
+      <w:pPr>
+        <w:pStyle w:val="Ttulo2"/>
+      </w:pPr>
+    </w:p>
+    <w:p>
+      <w:pPr>
+        <w:pStyle w:val="Ttulo2"/>
+      </w:pPr>
+      <w:bookmarkStart w:id="21" w:name="_Toc510957271"/>
+      <w:r>
+        <w:t>3.3 Categoría C</w:t>
+      </w:r>
+      <w:r>
+        <w:t xml:space="preserve">: </w:t>
+      </w:r>
+      <w:r>
+        <w:t>Utilidades</w:t>
+      </w:r>
+      <w:bookmarkEnd w:id="21"/>
     </w:p>
     <w:p>
       <w:pPr>
         <w:pStyle w:val="Ttulo3"/>
       </w:pPr>
-      <w:bookmarkStart w:id="17" w:name="_Toc510957266"/>
-      <w:r>
-        <w:t>3.1.8 Criterio A.8</w:t>
-      </w:r>
-      <w:r>
+      <w:bookmarkStart w:id="22" w:name="_Toc510957272"/>
+      <w:r>
+        <w:t>3.3.1 Criterio C.1: Alcance.</w:t>
+      </w:r>
+      <w:bookmarkEnd w:id="22"/>
+    </w:p>
+    <w:p>
+      <w:pPr>
+        <w:rPr>
+          <w:sz w:val="24"/>
+          <w:szCs w:val="24"/>
+        </w:rPr>
+      </w:pPr>
+      <w:r>
+        <w:rPr>
+          <w:sz w:val="24"/>
+          <w:szCs w:val="24"/>
+        </w:rPr>
+        <w:t>Nombre del criterio: Alcance</w:t>
+      </w:r>
+    </w:p>
+    <w:p>
+      <w:pPr>
+        <w:rPr>
+          <w:sz w:val="24"/>
+          <w:szCs w:val="24"/>
+        </w:rPr>
+      </w:pPr>
+      <w:r>
+        <w:rPr>
+          <w:sz w:val="24"/>
+          <w:szCs w:val="24"/>
+        </w:rPr>
+        <w:t>Descripción</w:t>
+      </w:r>
+      <w:r>
+        <w:rPr>
+          <w:sz w:val="24"/>
+          <w:szCs w:val="24"/>
+        </w:rPr>
+        <w:t xml:space="preserve">: El alcance de la herramienta, a que plataformas </w:t>
+      </w:r>
+      <w:r>
+        <w:rPr>
+          <w:sz w:val="24"/>
+          <w:szCs w:val="24"/>
+        </w:rPr>
+        <w:t>está</w:t>
+      </w:r>
+      <w:r>
+        <w:rPr>
+          <w:sz w:val="24"/>
+          <w:szCs w:val="24"/>
+        </w:rPr>
+        <w:t xml:space="preserve"> orientada, Android, IOS, Windows…</w:t>
+      </w:r>
+    </w:p>
+    <w:p>
+      <w:pPr>
+        <w:rPr>
+          <w:sz w:val="24"/>
+          <w:szCs w:val="24"/>
+        </w:rPr>
+      </w:pPr>
+      <w:r>
+        <w:rPr>
+          <w:sz w:val="24"/>
+          <w:szCs w:val="24"/>
+        </w:rPr>
+        <w:t>Tipo del valor: Texto libre.</w:t>
+      </w:r>
+    </w:p>
+    <w:p>
+      <w:pPr>
+        <w:pStyle w:val="Ttulo3"/>
+      </w:pPr>
+      <w:bookmarkStart w:id="23" w:name="_Toc510957273"/>
+      <w:r>
+        <w:t>3.3.2 Criterio C.2: Adecuado para</w:t>
+      </w:r>
+      <w:r>
+        <w:t>.</w:t>
+      </w:r>
+      <w:bookmarkEnd w:id="23"/>
+    </w:p>
+    <w:p>
+      <w:pPr>
+        <w:rPr>
+          <w:sz w:val="24"/>
+          <w:szCs w:val="24"/>
+        </w:rPr>
+      </w:pPr>
+      <w:r>
+        <w:rPr>
+          <w:sz w:val="24"/>
+          <w:szCs w:val="24"/>
+        </w:rPr>
+        <w:t>Nombre del criterio: Adecuado</w:t>
+      </w:r>
+    </w:p>
+    <w:p>
+      <w:pPr>
+        <w:rPr>
+          <w:sz w:val="24"/>
+          <w:szCs w:val="24"/>
+        </w:rPr>
+      </w:pPr>
+      <w:r>
+        <w:rPr>
+          <w:sz w:val="24"/>
+          <w:szCs w:val="24"/>
+        </w:rPr>
+        <w:t>Descripción</w:t>
+      </w:r>
+      <w:r>
+        <w:rPr>
+          <w:sz w:val="24"/>
+          <w:szCs w:val="24"/>
+        </w:rPr>
+        <w:t>: Hacia qué tipo de perfiles están adecuadas las funcionalidades de las utilidades</w:t>
+      </w:r>
+    </w:p>
+    <w:p>
+      <w:pPr>
+        <w:rPr>
+          <w:sz w:val="24"/>
+          <w:szCs w:val="24"/>
+        </w:rPr>
+      </w:pPr>
+      <w:r>
+        <w:rPr>
+          <w:sz w:val="24"/>
+          <w:szCs w:val="24"/>
+        </w:rPr>
+        <w:t>Tipo del valor: Texto libre.</w:t>
+      </w:r>
+    </w:p>
+    <w:p>
+      <w:pPr>
+        <w:pStyle w:val="Ttulo3"/>
+      </w:pPr>
+      <w:bookmarkStart w:id="24" w:name="_Toc510957274"/>
+      <w:r>
+        <w:t>3.3.3 Criterio C.3: Localizadores de objetos</w:t>
+      </w:r>
+      <w:r>
+        <w:t>.</w:t>
+      </w:r>
+      <w:bookmarkEnd w:id="24"/>
+    </w:p>
+    <w:p>
+      <w:pPr>
+        <w:rPr>
+          <w:sz w:val="24"/>
+          <w:szCs w:val="24"/>
+        </w:rPr>
+      </w:pPr>
+      <w:r>
+        <w:rPr>
+          <w:sz w:val="24"/>
+          <w:szCs w:val="24"/>
+        </w:rPr>
+        <w:t>Nombre del criterio: Localizadores</w:t>
+      </w:r>
+    </w:p>
+    <w:p>
+      <w:pPr>
+        <w:rPr>
+          <w:sz w:val="24"/>
+          <w:szCs w:val="24"/>
+        </w:rPr>
+      </w:pPr>
+      <w:r>
+        <w:rPr>
+          <w:sz w:val="24"/>
+          <w:szCs w:val="24"/>
+        </w:rPr>
+        <w:t>Descripción</w:t>
+      </w:r>
+      <w:r>
+        <w:rPr>
+          <w:sz w:val="24"/>
+          <w:szCs w:val="24"/>
+        </w:rPr>
+        <w:t>: El método que usa la herramienta para localizar objetos</w:t>
+      </w:r>
+    </w:p>
+    <w:p>
+      <w:pPr>
+        <w:rPr>
+          <w:sz w:val="24"/>
+          <w:szCs w:val="24"/>
+        </w:rPr>
+      </w:pPr>
+      <w:r>
+        <w:rPr>
+          <w:sz w:val="24"/>
+          <w:szCs w:val="24"/>
+        </w:rPr>
+        <w:t>Tipo del valor: Texto libre.</w:t>
+      </w:r>
+    </w:p>
+    <w:p>
+      <w:pPr>
+        <w:pStyle w:val="Ttulo3"/>
+      </w:pPr>
+      <w:bookmarkStart w:id="25" w:name="_Toc510957275"/>
+      <w:r>
+        <w:t>3.3.4 Criterio C.4: Testing Factores externos</w:t>
+      </w:r>
+      <w:r>
+        <w:t>.</w:t>
+      </w:r>
+      <w:bookmarkEnd w:id="25"/>
+    </w:p>
+    <w:p>
+      <w:pPr>
+        <w:rPr>
+          <w:sz w:val="24"/>
+          <w:szCs w:val="24"/>
+        </w:rPr>
+      </w:pPr>
+      <w:r>
+        <w:rPr>
+          <w:sz w:val="24"/>
+          <w:szCs w:val="24"/>
+        </w:rPr>
+        <w:t>Nombre del criterio: Factores Externos.</w:t>
+      </w:r>
+    </w:p>
+    <w:p>
+      <w:pPr>
+        <w:rPr>
+          <w:sz w:val="24"/>
+          <w:szCs w:val="24"/>
+        </w:rPr>
+      </w:pPr>
+      <w:r>
+        <w:rPr>
+          <w:sz w:val="24"/>
+          <w:szCs w:val="24"/>
+        </w:rPr>
+        <w:t>Descripción</w:t>
+      </w:r>
+      <w:r>
+        <w:rPr>
+          <w:sz w:val="24"/>
+          <w:szCs w:val="24"/>
+        </w:rPr>
+        <w:t xml:space="preserve">: La capacidad de la herramienta a testear valores externos de la </w:t>
+      </w:r>
+      <w:r>
+        <w:rPr>
+          <w:sz w:val="24"/>
+          <w:szCs w:val="24"/>
+        </w:rPr>
+        <w:t>aplicación</w:t>
+      </w:r>
+      <w:r>
+        <w:rPr>
+          <w:sz w:val="24"/>
+          <w:szCs w:val="24"/>
+        </w:rPr>
+        <w:t xml:space="preserve"> como la rotación del dispositivo.</w:t>
+      </w:r>
+    </w:p>
+    <w:p>
+      <w:pPr>
+        <w:rPr>
+          <w:sz w:val="24"/>
+          <w:szCs w:val="24"/>
+        </w:rPr>
+      </w:pPr>
+      <w:r>
+        <w:rPr>
+          <w:sz w:val="24"/>
+          <w:szCs w:val="24"/>
+        </w:rPr>
+        <w:t>Tipo del valor: Booleano (si/no).</w:t>
+      </w:r>
+    </w:p>
+    <w:p>
+      <w:pPr>
+        <w:pStyle w:val="Ttulo3"/>
+      </w:pPr>
+      <w:bookmarkStart w:id="26" w:name="_Toc510957276"/>
+      <w:r>
+        <w:t>3.3.5 Criterio C.5: Testing Actividades externas</w:t>
+      </w:r>
+      <w:r>
+        <w:t>.</w:t>
+      </w:r>
+      <w:bookmarkEnd w:id="26"/>
+    </w:p>
+    <w:p>
+      <w:pPr>
+        <w:rPr>
+          <w:sz w:val="24"/>
+          <w:szCs w:val="24"/>
+        </w:rPr>
+      </w:pPr>
+      <w:r>
+        <w:rPr>
+          <w:sz w:val="24"/>
+          <w:szCs w:val="24"/>
+        </w:rPr>
+        <w:t>Nombre del criterio: Actividades Externas.</w:t>
+      </w:r>
+    </w:p>
+    <w:p>
+      <w:pPr>
+        <w:rPr>
+          <w:sz w:val="24"/>
+          <w:szCs w:val="24"/>
+        </w:rPr>
+      </w:pPr>
+      <w:r>
+        <w:rPr>
+          <w:sz w:val="24"/>
+          <w:szCs w:val="24"/>
+        </w:rPr>
+        <w:t>Descripción</w:t>
+      </w:r>
+      <w:r>
+        <w:rPr>
+          <w:sz w:val="24"/>
+          <w:szCs w:val="24"/>
+        </w:rPr>
+        <w:t>: La capacidad de la herramienta a testear actividades externas como cámara, navegador, y llamadas.</w:t>
+      </w:r>
+    </w:p>
+    <w:p>
+      <w:pPr>
+        <w:rPr>
+          <w:sz w:val="24"/>
+          <w:szCs w:val="24"/>
+        </w:rPr>
+      </w:pPr>
+      <w:r>
+        <w:rPr>
+          <w:sz w:val="24"/>
+          <w:szCs w:val="24"/>
+        </w:rPr>
+        <w:t>Tipo del valor: Booleano (si/no).</w:t>
+      </w:r>
+    </w:p>
+    <w:p>
+      <w:pPr>
+        <w:pStyle w:val="Ttulo3"/>
+      </w:pPr>
+      <w:bookmarkStart w:id="27" w:name="_Toc510957277"/>
+      <w:r>
+        <w:t>3.3.6 Criterio C.6: Mensajes toast</w:t>
+      </w:r>
+      <w:r>
+        <w:t>.</w:t>
+      </w:r>
+      <w:bookmarkEnd w:id="27"/>
+    </w:p>
+    <w:p>
+      <w:pPr>
+        <w:rPr>
+          <w:sz w:val="24"/>
+          <w:szCs w:val="24"/>
+        </w:rPr>
+      </w:pPr>
+      <w:r>
+        <w:rPr>
+          <w:sz w:val="24"/>
+          <w:szCs w:val="24"/>
+        </w:rPr>
+        <w:t>Nombre del criterio: Mensajes toast.</w:t>
+      </w:r>
+    </w:p>
+    <w:p>
+      <w:pPr>
+        <w:rPr>
+          <w:sz w:val="24"/>
+          <w:szCs w:val="24"/>
+        </w:rPr>
+      </w:pPr>
+      <w:r>
+        <w:rPr>
+          <w:sz w:val="24"/>
+          <w:szCs w:val="24"/>
+        </w:rPr>
+        <w:t>Descripción</w:t>
+      </w:r>
+      <w:r>
+        <w:rPr>
+          <w:sz w:val="24"/>
+          <w:szCs w:val="24"/>
+        </w:rPr>
+        <w:t>: La capacidad de la herramienta a testear mensajes toast, auto-completado y diálogos fuera de la app</w:t>
+      </w:r>
+    </w:p>
+    <w:p>
+      <w:pPr>
+        <w:rPr>
+          <w:sz w:val="24"/>
+          <w:szCs w:val="24"/>
+        </w:rPr>
+      </w:pPr>
+      <w:r>
+        <w:rPr>
+          <w:sz w:val="24"/>
+          <w:szCs w:val="24"/>
+        </w:rPr>
+        <w:t>Tipo del valor: Booleano (si/no).</w:t>
+      </w:r>
+    </w:p>
+    <w:p>
+      <w:pPr>
+        <w:pStyle w:val="Ttulo3"/>
+      </w:pPr>
+      <w:bookmarkStart w:id="28" w:name="_Toc510957278"/>
+      <w:r>
+        <w:lastRenderedPageBreak/>
+        <w:t xml:space="preserve">3.3.7 Criterio C.7: </w:t>
+      </w:r>
+      <w:r>
+        <w:t>Medición de test</w:t>
+      </w:r>
+      <w:r>
+        <w:t>.</w:t>
+      </w:r>
+      <w:bookmarkEnd w:id="28"/>
+    </w:p>
+    <w:p>
+      <w:pPr>
+        <w:rPr>
+          <w:sz w:val="24"/>
+          <w:szCs w:val="24"/>
+        </w:rPr>
+      </w:pPr>
+      <w:r>
+        <w:rPr>
+          <w:sz w:val="24"/>
+          <w:szCs w:val="24"/>
+        </w:rPr>
+        <w:t xml:space="preserve">Nombre del criterio: </w:t>
+      </w:r>
+      <w:r>
+        <w:rPr>
+          <w:sz w:val="24"/>
+          <w:szCs w:val="24"/>
+        </w:rPr>
+        <w:t>Medición</w:t>
+      </w:r>
+      <w:bookmarkStart w:id="29" w:name="_GoBack"/>
+      <w:bookmarkEnd w:id="29"/>
+      <w:r>
+        <w:rPr>
+          <w:sz w:val="24"/>
+          <w:szCs w:val="24"/>
+        </w:rPr>
+        <w:t>.</w:t>
+      </w:r>
+    </w:p>
+    <w:p>
+      <w:pPr>
+        <w:rPr>
+          <w:sz w:val="24"/>
+          <w:szCs w:val="24"/>
+        </w:rPr>
+      </w:pPr>
+      <w:r>
+        <w:rPr>
+          <w:sz w:val="24"/>
+          <w:szCs w:val="24"/>
+        </w:rPr>
+        <w:t>Descripción</w:t>
+      </w:r>
+      <w:r>
+        <w:rPr>
+          <w:sz w:val="24"/>
+          <w:szCs w:val="24"/>
+        </w:rPr>
         <w:t xml:space="preserve">: </w:t>
       </w:r>
       <w:r>
-        <w:t>Impulsores</w:t>
-      </w:r>
-      <w:r>
+        <w:rPr>
+          <w:sz w:val="24"/>
+          <w:szCs w:val="24"/>
+        </w:rPr>
+        <w:t>Capacidad de analizar los test realizados y visualizar métricas sobre ellos</w:t>
+      </w:r>
+      <w:r>
+        <w:rPr>
+          <w:sz w:val="24"/>
+          <w:szCs w:val="24"/>
+        </w:rPr>
         <w:t>.</w:t>
       </w:r>
-      <w:bookmarkEnd w:id="17"/>
-    </w:p>
-    <w:p>
-      <w:pPr>
-        <w:rPr>
-          <w:sz w:val="24"/>
-          <w:szCs w:val="24"/>
-        </w:rPr>
-      </w:pPr>
-      <w:r>
-        <w:rPr>
-          <w:sz w:val="24"/>
-          <w:szCs w:val="24"/>
-        </w:rPr>
-        <w:t>Nombre del criterio</w:t>
-      </w:r>
-      <w:r>
-        <w:rPr>
-          <w:sz w:val="24"/>
-          <w:szCs w:val="24"/>
-        </w:rPr>
-        <w:t>:</w:t>
-      </w:r>
-      <w:r>
-        <w:rPr>
-          <w:sz w:val="24"/>
-          <w:szCs w:val="24"/>
-        </w:rPr>
-        <w:t xml:space="preserve"> Impulsores</w:t>
-      </w:r>
-      <w:r>
-        <w:rPr>
-          <w:sz w:val="24"/>
-          <w:szCs w:val="24"/>
-        </w:rPr>
-        <w:t>.</w:t>
+    </w:p>
+    <w:p>
+      <w:pPr>
+        <w:rPr>
+          <w:sz w:val="24"/>
+          <w:szCs w:val="24"/>
+        </w:rPr>
+      </w:pPr>
+      <w:r>
+        <w:rPr>
+          <w:sz w:val="24"/>
+          <w:szCs w:val="24"/>
+        </w:rPr>
+        <w:t>Tipo del valor: Booleano (si/no).</w:t>
+      </w:r>
+    </w:p>
+    <w:p>
+      <w:pPr>
+        <w:pStyle w:val="Ttulo3"/>
+      </w:pPr>
+      <w:bookmarkStart w:id="30" w:name="_Toc510957279"/>
+      <w:r>
+        <w:t>3.3.8 Criterio C.8: Multilenguaje.</w:t>
+      </w:r>
+      <w:bookmarkEnd w:id="30"/>
+    </w:p>
+    <w:p>
+      <w:pPr>
+        <w:rPr>
+          <w:sz w:val="24"/>
+          <w:szCs w:val="24"/>
+        </w:rPr>
+      </w:pPr>
+      <w:r>
+        <w:rPr>
+          <w:sz w:val="24"/>
+          <w:szCs w:val="24"/>
+        </w:rPr>
+        <w:t>Nombre del criterio: Multilenguaje.</w:t>
       </w:r>
     </w:p>
     <w:p>
@@ -3897,1071 +4717,31 @@
           <w:sz w:val="24"/>
           <w:szCs w:val="24"/>
         </w:rPr>
-        <w:t xml:space="preserve">: </w:t>
-      </w:r>
-      <w:r>
-        <w:rPr>
-          <w:sz w:val="24"/>
-          <w:szCs w:val="24"/>
-        </w:rPr>
-        <w:t xml:space="preserve">Que </w:t>
-      </w:r>
-      <w:r>
-        <w:rPr>
-          <w:sz w:val="24"/>
-          <w:szCs w:val="24"/>
-        </w:rPr>
-        <w:t>impulsores</w:t>
-      </w:r>
-      <w:r>
-        <w:rPr>
-          <w:sz w:val="24"/>
-          <w:szCs w:val="24"/>
-        </w:rPr>
-        <w:t xml:space="preserve"> tiene cada herramienta</w:t>
-      </w:r>
-    </w:p>
-    <w:p>
-      <w:pPr>
-        <w:rPr>
-          <w:sz w:val="24"/>
-          <w:szCs w:val="24"/>
-        </w:rPr>
-      </w:pPr>
-      <w:r>
-        <w:rPr>
-          <w:sz w:val="24"/>
-          <w:szCs w:val="24"/>
-        </w:rPr>
-        <w:t>Tipo de valor: Texto libre</w:t>
-      </w:r>
-    </w:p>
-    <w:p>
-      <w:pPr>
-        <w:pStyle w:val="Ttulo2"/>
-      </w:pPr>
-      <w:bookmarkStart w:id="18" w:name="_Toc510957267"/>
-      <w:r>
-        <w:t xml:space="preserve">3.2 Categoría B: </w:t>
-      </w:r>
-      <w:r>
-        <w:t>Rendimiento</w:t>
-      </w:r>
-      <w:bookmarkEnd w:id="18"/>
+        <w:t>: Capacidad de la herramienta a testear aplicaciones de distintas plataformas; IOS, Android, Windows....</w:t>
+      </w:r>
+    </w:p>
+    <w:p>
+      <w:pPr>
+        <w:rPr>
+          <w:sz w:val="24"/>
+          <w:szCs w:val="24"/>
+        </w:rPr>
+      </w:pPr>
+      <w:r>
+        <w:rPr>
+          <w:sz w:val="24"/>
+          <w:szCs w:val="24"/>
+        </w:rPr>
+        <w:t>Tipo del valor: Booleano (si/no).</w:t>
+      </w:r>
     </w:p>
     <w:p>
       <w:pPr>
         <w:pStyle w:val="Ttulo3"/>
       </w:pPr>
-      <w:bookmarkStart w:id="19" w:name="_Toc510957268"/>
-      <w:r>
-        <w:t xml:space="preserve">3.2.1 Criterio B.1: Lenguaje </w:t>
-      </w:r>
-      <w:r>
-        <w:t>Escritura</w:t>
-      </w:r>
-      <w:bookmarkEnd w:id="19"/>
-    </w:p>
-    <w:p>
-      <w:pPr>
-        <w:rPr>
-          <w:sz w:val="24"/>
-          <w:szCs w:val="24"/>
-        </w:rPr>
-      </w:pPr>
-      <w:r>
-        <w:rPr>
-          <w:sz w:val="24"/>
-          <w:szCs w:val="24"/>
-        </w:rPr>
-        <w:t>Nombre del criterio: Lenguaje.</w:t>
-      </w:r>
-    </w:p>
-    <w:p>
-      <w:pPr>
-        <w:rPr>
-          <w:sz w:val="24"/>
-          <w:szCs w:val="24"/>
-        </w:rPr>
-      </w:pPr>
-      <w:r>
-        <w:rPr>
-          <w:sz w:val="24"/>
-          <w:szCs w:val="24"/>
-        </w:rPr>
-        <w:t xml:space="preserve">Descripción: </w:t>
-      </w:r>
-      <w:r>
-        <w:rPr>
-          <w:sz w:val="24"/>
-          <w:szCs w:val="24"/>
-        </w:rPr>
-        <w:t xml:space="preserve">Lenguaje de programación en el que </w:t>
-      </w:r>
-      <w:r>
-        <w:rPr>
-          <w:sz w:val="24"/>
-          <w:szCs w:val="24"/>
-        </w:rPr>
-        <w:t>está</w:t>
-      </w:r>
-      <w:r>
-        <w:rPr>
-          <w:sz w:val="24"/>
-          <w:szCs w:val="24"/>
-        </w:rPr>
-        <w:t xml:space="preserve"> programada la herramienta.</w:t>
-      </w:r>
-    </w:p>
-    <w:p>
-      <w:pPr>
-        <w:rPr>
-          <w:sz w:val="24"/>
-          <w:szCs w:val="24"/>
-        </w:rPr>
-      </w:pPr>
-      <w:r>
-        <w:rPr>
-          <w:sz w:val="24"/>
-          <w:szCs w:val="24"/>
-        </w:rPr>
-        <w:t>Tipo de valor: Texto libre</w:t>
-      </w:r>
-    </w:p>
-    <w:p>
-      <w:pPr>
-        <w:pStyle w:val="Ttulo3"/>
-      </w:pPr>
-      <w:bookmarkStart w:id="20" w:name="_Toc510957269"/>
-      <w:r>
-        <w:t>3.2.2 Criterio B.2: Sistema operativo</w:t>
-      </w:r>
-      <w:bookmarkEnd w:id="20"/>
-    </w:p>
-    <w:p>
-      <w:pPr>
-        <w:rPr>
-          <w:sz w:val="24"/>
-          <w:szCs w:val="24"/>
-        </w:rPr>
-      </w:pPr>
-      <w:r>
-        <w:rPr>
-          <w:sz w:val="24"/>
-          <w:szCs w:val="24"/>
-        </w:rPr>
-        <w:t>Nombre del criterio: Sistema operativo.</w:t>
-      </w:r>
-    </w:p>
-    <w:p>
-      <w:pPr>
-        <w:rPr>
-          <w:sz w:val="24"/>
-          <w:szCs w:val="24"/>
-        </w:rPr>
-      </w:pPr>
-      <w:r>
-        <w:rPr>
-          <w:sz w:val="24"/>
-          <w:szCs w:val="24"/>
-        </w:rPr>
-        <w:t>Descripción: Sistema operativo en el cual la herramienta puede ser usada.</w:t>
-      </w:r>
-    </w:p>
-    <w:p>
-      <w:pPr>
-        <w:rPr>
-          <w:sz w:val="24"/>
-          <w:szCs w:val="24"/>
-        </w:rPr>
-      </w:pPr>
-      <w:r>
-        <w:rPr>
-          <w:sz w:val="24"/>
-          <w:szCs w:val="24"/>
-        </w:rPr>
-        <w:t>Tipo de valor: Texto libre.</w:t>
-      </w:r>
-    </w:p>
-    <w:p>
-      <w:pPr>
-        <w:pStyle w:val="Ttulo3"/>
-      </w:pPr>
-      <w:bookmarkStart w:id="21" w:name="_Toc510957270"/>
-      <w:r>
-        <w:t>3.2.3 Criterio B.3: Velocidad de las pruebas.</w:t>
-      </w:r>
-      <w:bookmarkEnd w:id="21"/>
-    </w:p>
-    <w:p>
-      <w:pPr>
-        <w:rPr>
-          <w:sz w:val="24"/>
-          <w:szCs w:val="24"/>
-        </w:rPr>
-      </w:pPr>
-      <w:r>
-        <w:rPr>
-          <w:sz w:val="24"/>
-          <w:szCs w:val="24"/>
-        </w:rPr>
-        <w:t>Nombre del criterio: Velocidad.</w:t>
-      </w:r>
-    </w:p>
-    <w:p>
-      <w:pPr>
-        <w:rPr>
-          <w:sz w:val="24"/>
-          <w:szCs w:val="24"/>
-        </w:rPr>
-      </w:pPr>
-      <w:r>
-        <w:rPr>
-          <w:sz w:val="24"/>
-          <w:szCs w:val="24"/>
-        </w:rPr>
-        <w:t>Descripción</w:t>
-      </w:r>
-      <w:r>
-        <w:rPr>
-          <w:sz w:val="24"/>
-          <w:szCs w:val="24"/>
-        </w:rPr>
-        <w:t>: Tiempo aproximado de duración de la prueba.</w:t>
-      </w:r>
-    </w:p>
-    <w:p>
-      <w:pPr>
-        <w:rPr>
-          <w:sz w:val="24"/>
-          <w:szCs w:val="24"/>
-        </w:rPr>
-      </w:pPr>
-      <w:r>
-        <w:rPr>
-          <w:sz w:val="24"/>
-          <w:szCs w:val="24"/>
-        </w:rPr>
-        <w:t xml:space="preserve">Tipo de valor: </w:t>
-      </w:r>
-      <w:r>
-        <w:rPr>
-          <w:sz w:val="24"/>
-          <w:szCs w:val="24"/>
-        </w:rPr>
-        <w:t>Numérico</w:t>
-      </w:r>
-      <w:r>
-        <w:rPr>
-          <w:sz w:val="24"/>
-          <w:szCs w:val="24"/>
-        </w:rPr>
-        <w:t xml:space="preserve"> (segundos)</w:t>
-      </w:r>
-    </w:p>
-    <w:p>
-      <w:pPr>
-        <w:pStyle w:val="Ttulo2"/>
-      </w:pPr>
-    </w:p>
-    <w:p>
-      <w:pPr>
-        <w:pStyle w:val="Ttulo2"/>
-      </w:pPr>
-      <w:bookmarkStart w:id="22" w:name="_Toc510957271"/>
-      <w:r>
-        <w:t>3.3 Categoría C</w:t>
-      </w:r>
-      <w:r>
-        <w:t xml:space="preserve">: </w:t>
-      </w:r>
-      <w:r>
-        <w:t>Utilidades</w:t>
-      </w:r>
-      <w:bookmarkEnd w:id="22"/>
-    </w:p>
-    <w:p>
-      <w:pPr>
-        <w:pStyle w:val="Ttulo3"/>
-      </w:pPr>
-      <w:bookmarkStart w:id="23" w:name="_Toc510957272"/>
-      <w:r>
-        <w:t>3.3.1 Criterio C.1: Alcance.</w:t>
-      </w:r>
-      <w:bookmarkEnd w:id="23"/>
-    </w:p>
-    <w:p>
-      <w:pPr>
-        <w:rPr>
-          <w:sz w:val="24"/>
-          <w:szCs w:val="24"/>
-        </w:rPr>
-      </w:pPr>
-      <w:r>
-        <w:rPr>
-          <w:sz w:val="24"/>
-          <w:szCs w:val="24"/>
-        </w:rPr>
-        <w:t>Nombre del criterio: Alcance</w:t>
-      </w:r>
-    </w:p>
-    <w:p>
-      <w:pPr>
-        <w:rPr>
-          <w:sz w:val="24"/>
-          <w:szCs w:val="24"/>
-        </w:rPr>
-      </w:pPr>
-      <w:r>
-        <w:rPr>
-          <w:sz w:val="24"/>
-          <w:szCs w:val="24"/>
-        </w:rPr>
-        <w:t>Descripción</w:t>
-      </w:r>
-      <w:r>
-        <w:rPr>
-          <w:sz w:val="24"/>
-          <w:szCs w:val="24"/>
-        </w:rPr>
-        <w:t xml:space="preserve">: El alcance de la herramienta, a que plataformas </w:t>
-      </w:r>
-      <w:r>
-        <w:rPr>
-          <w:sz w:val="24"/>
-          <w:szCs w:val="24"/>
-        </w:rPr>
-        <w:t>está</w:t>
-      </w:r>
-      <w:r>
-        <w:rPr>
-          <w:sz w:val="24"/>
-          <w:szCs w:val="24"/>
-        </w:rPr>
-        <w:t xml:space="preserve"> orientada, Android, IOS, Windows…</w:t>
-      </w:r>
-    </w:p>
-    <w:p>
-      <w:pPr>
-        <w:rPr>
-          <w:sz w:val="24"/>
-          <w:szCs w:val="24"/>
-        </w:rPr>
-      </w:pPr>
-      <w:r>
-        <w:rPr>
-          <w:sz w:val="24"/>
-          <w:szCs w:val="24"/>
-        </w:rPr>
-        <w:t>Tipo del valor: Texto libre.</w:t>
-      </w:r>
-    </w:p>
-    <w:p>
-      <w:pPr>
-        <w:pStyle w:val="Ttulo3"/>
-      </w:pPr>
-      <w:bookmarkStart w:id="24" w:name="_Toc510957273"/>
-      <w:r>
-        <w:t>3.3.2 Criterio C.2: Adecuado para</w:t>
-      </w:r>
-      <w:r>
-        <w:t>.</w:t>
-      </w:r>
-      <w:bookmarkEnd w:id="24"/>
-    </w:p>
-    <w:p>
-      <w:pPr>
-        <w:rPr>
-          <w:sz w:val="24"/>
-          <w:szCs w:val="24"/>
-        </w:rPr>
-      </w:pPr>
-      <w:r>
-        <w:rPr>
-          <w:sz w:val="24"/>
-          <w:szCs w:val="24"/>
-        </w:rPr>
-        <w:t>Nombre del</w:t>
-      </w:r>
-      <w:r>
-        <w:rPr>
-          <w:sz w:val="24"/>
-          <w:szCs w:val="24"/>
-        </w:rPr>
-        <w:t xml:space="preserve"> criterio: Adecuado</w:t>
-      </w:r>
-    </w:p>
-    <w:p>
-      <w:pPr>
-        <w:rPr>
-          <w:sz w:val="24"/>
-          <w:szCs w:val="24"/>
-        </w:rPr>
-      </w:pPr>
-      <w:r>
-        <w:rPr>
-          <w:sz w:val="24"/>
-          <w:szCs w:val="24"/>
-        </w:rPr>
-        <w:t>Descripción</w:t>
-      </w:r>
-      <w:r>
-        <w:rPr>
-          <w:sz w:val="24"/>
-          <w:szCs w:val="24"/>
-        </w:rPr>
-        <w:t>: Hacia qué tipo de perfiles están adecuadas las funcionalidades de las utilidades</w:t>
-      </w:r>
-    </w:p>
-    <w:p>
-      <w:pPr>
-        <w:rPr>
-          <w:sz w:val="24"/>
-          <w:szCs w:val="24"/>
-        </w:rPr>
-      </w:pPr>
-      <w:r>
-        <w:rPr>
-          <w:sz w:val="24"/>
-          <w:szCs w:val="24"/>
-        </w:rPr>
-        <w:t>Tipo del valor: Texto libre.</w:t>
-      </w:r>
-    </w:p>
-    <w:p>
-      <w:pPr>
-        <w:pStyle w:val="Ttulo3"/>
-      </w:pPr>
-      <w:bookmarkStart w:id="25" w:name="_Toc510957274"/>
-      <w:r>
-        <w:t>3.3.3</w:t>
-      </w:r>
-      <w:r>
-        <w:t xml:space="preserve"> Criterio C.</w:t>
-      </w:r>
-      <w:r>
-        <w:t>3</w:t>
-      </w:r>
-      <w:r>
-        <w:t xml:space="preserve">: </w:t>
-      </w:r>
-      <w:r>
-        <w:t>Localizadores de objetos</w:t>
-      </w:r>
-      <w:r>
-        <w:t>.</w:t>
-      </w:r>
-      <w:bookmarkEnd w:id="25"/>
-    </w:p>
-    <w:p>
-      <w:pPr>
-        <w:rPr>
-          <w:sz w:val="24"/>
-          <w:szCs w:val="24"/>
-        </w:rPr>
-      </w:pPr>
-      <w:r>
-        <w:rPr>
-          <w:sz w:val="24"/>
-          <w:szCs w:val="24"/>
-        </w:rPr>
-        <w:t xml:space="preserve">Nombre del criterio: </w:t>
-      </w:r>
-      <w:r>
-        <w:rPr>
-          <w:sz w:val="24"/>
-          <w:szCs w:val="24"/>
-        </w:rPr>
-        <w:t>Localizadores</w:t>
-      </w:r>
-    </w:p>
-    <w:p>
-      <w:pPr>
-        <w:rPr>
-          <w:sz w:val="24"/>
-          <w:szCs w:val="24"/>
-        </w:rPr>
-      </w:pPr>
-      <w:r>
-        <w:rPr>
-          <w:sz w:val="24"/>
-          <w:szCs w:val="24"/>
-        </w:rPr>
-        <w:t>Descripción</w:t>
-      </w:r>
-      <w:r>
-        <w:rPr>
-          <w:sz w:val="24"/>
-          <w:szCs w:val="24"/>
-        </w:rPr>
-        <w:t xml:space="preserve">: </w:t>
-      </w:r>
-      <w:r>
-        <w:rPr>
-          <w:sz w:val="24"/>
-          <w:szCs w:val="24"/>
-        </w:rPr>
-        <w:t>El método que usa la herramienta para localizar objetos</w:t>
-      </w:r>
-    </w:p>
-    <w:p>
-      <w:pPr>
-        <w:rPr>
-          <w:sz w:val="24"/>
-          <w:szCs w:val="24"/>
-        </w:rPr>
-      </w:pPr>
-      <w:r>
-        <w:rPr>
-          <w:sz w:val="24"/>
-          <w:szCs w:val="24"/>
-        </w:rPr>
-        <w:t>Tipo del valor: Texto libre.</w:t>
-      </w:r>
-    </w:p>
-    <w:p>
-      <w:pPr>
-        <w:pStyle w:val="Ttulo3"/>
-      </w:pPr>
-      <w:bookmarkStart w:id="26" w:name="_Toc510957275"/>
-      <w:r>
-        <w:t>3.3.</w:t>
-      </w:r>
-      <w:r>
-        <w:t>4</w:t>
-      </w:r>
-      <w:r>
-        <w:t xml:space="preserve"> Criterio C.</w:t>
-      </w:r>
-      <w:r>
-        <w:t>4</w:t>
-      </w:r>
-      <w:r>
-        <w:t xml:space="preserve">: </w:t>
-      </w:r>
-      <w:r>
-        <w:t>Testing Factores externos</w:t>
-      </w:r>
-      <w:r>
-        <w:t>.</w:t>
-      </w:r>
-      <w:bookmarkEnd w:id="26"/>
-    </w:p>
-    <w:p>
-      <w:pPr>
-        <w:rPr>
-          <w:sz w:val="24"/>
-          <w:szCs w:val="24"/>
-        </w:rPr>
-      </w:pPr>
-      <w:r>
-        <w:rPr>
-          <w:sz w:val="24"/>
-          <w:szCs w:val="24"/>
-        </w:rPr>
-        <w:t xml:space="preserve">Nombre del criterio: </w:t>
-      </w:r>
-      <w:r>
-        <w:rPr>
-          <w:sz w:val="24"/>
-          <w:szCs w:val="24"/>
-        </w:rPr>
-        <w:t>Factores Externos.</w:t>
-      </w:r>
-    </w:p>
-    <w:p>
-      <w:pPr>
-        <w:rPr>
-          <w:sz w:val="24"/>
-          <w:szCs w:val="24"/>
-        </w:rPr>
-      </w:pPr>
-      <w:r>
-        <w:rPr>
-          <w:sz w:val="24"/>
-          <w:szCs w:val="24"/>
-        </w:rPr>
-        <w:t>Descripción</w:t>
-      </w:r>
-      <w:r>
-        <w:rPr>
-          <w:sz w:val="24"/>
-          <w:szCs w:val="24"/>
-        </w:rPr>
-        <w:t xml:space="preserve">: </w:t>
-      </w:r>
-      <w:r>
-        <w:rPr>
-          <w:sz w:val="24"/>
-          <w:szCs w:val="24"/>
-        </w:rPr>
-        <w:t xml:space="preserve">La capacidad de la herramienta a testear valores externos de la </w:t>
-      </w:r>
-      <w:r>
-        <w:rPr>
-          <w:sz w:val="24"/>
-          <w:szCs w:val="24"/>
-        </w:rPr>
-        <w:t>aplicación</w:t>
-      </w:r>
-      <w:r>
-        <w:rPr>
-          <w:sz w:val="24"/>
-          <w:szCs w:val="24"/>
-        </w:rPr>
-        <w:t xml:space="preserve"> como la rotación del dispositivo.</w:t>
-      </w:r>
-    </w:p>
-    <w:p>
-      <w:pPr>
-        <w:rPr>
-          <w:sz w:val="24"/>
-          <w:szCs w:val="24"/>
-        </w:rPr>
-      </w:pPr>
-      <w:r>
-        <w:rPr>
-          <w:sz w:val="24"/>
-          <w:szCs w:val="24"/>
-        </w:rPr>
-        <w:t xml:space="preserve">Tipo del valor: </w:t>
-      </w:r>
-      <w:r>
-        <w:rPr>
-          <w:sz w:val="24"/>
-          <w:szCs w:val="24"/>
-        </w:rPr>
-        <w:t>Booleano (si/no)</w:t>
-      </w:r>
-      <w:r>
-        <w:rPr>
-          <w:sz w:val="24"/>
-          <w:szCs w:val="24"/>
-        </w:rPr>
-        <w:t>.</w:t>
-      </w:r>
-    </w:p>
-    <w:p>
-      <w:pPr>
-        <w:pStyle w:val="Ttulo3"/>
-      </w:pPr>
-      <w:bookmarkStart w:id="27" w:name="_Toc510957276"/>
-      <w:r>
-        <w:t>3.3.</w:t>
-      </w:r>
-      <w:r>
-        <w:t>5</w:t>
-      </w:r>
-      <w:r>
-        <w:t xml:space="preserve"> Criterio C.</w:t>
-      </w:r>
-      <w:r>
-        <w:t>5</w:t>
-      </w:r>
-      <w:r>
-        <w:t xml:space="preserve">: Testing </w:t>
-      </w:r>
-      <w:r>
-        <w:t>Actividades externa</w:t>
-      </w:r>
-      <w:r>
-        <w:t>s</w:t>
-      </w:r>
-      <w:r>
-        <w:t>.</w:t>
-      </w:r>
-      <w:bookmarkEnd w:id="27"/>
-    </w:p>
-    <w:p>
-      <w:pPr>
-        <w:rPr>
-          <w:sz w:val="24"/>
-          <w:szCs w:val="24"/>
-        </w:rPr>
-      </w:pPr>
-      <w:r>
-        <w:rPr>
-          <w:sz w:val="24"/>
-          <w:szCs w:val="24"/>
-        </w:rPr>
-        <w:t xml:space="preserve">Nombre del criterio: </w:t>
-      </w:r>
-      <w:r>
-        <w:rPr>
-          <w:sz w:val="24"/>
-          <w:szCs w:val="24"/>
-        </w:rPr>
-        <w:t>Actividades Externa</w:t>
-      </w:r>
-      <w:r>
-        <w:rPr>
-          <w:sz w:val="24"/>
-          <w:szCs w:val="24"/>
-        </w:rPr>
-        <w:t>s.</w:t>
-      </w:r>
-    </w:p>
-    <w:p>
-      <w:pPr>
-        <w:rPr>
-          <w:sz w:val="24"/>
-          <w:szCs w:val="24"/>
-        </w:rPr>
-      </w:pPr>
-      <w:r>
-        <w:rPr>
-          <w:sz w:val="24"/>
-          <w:szCs w:val="24"/>
-        </w:rPr>
-        <w:t>Descripción</w:t>
-      </w:r>
-      <w:r>
-        <w:rPr>
-          <w:sz w:val="24"/>
-          <w:szCs w:val="24"/>
-        </w:rPr>
-        <w:t xml:space="preserve">: La capacidad de la herramienta a testear </w:t>
-      </w:r>
-      <w:r>
-        <w:rPr>
-          <w:sz w:val="24"/>
-          <w:szCs w:val="24"/>
-        </w:rPr>
-        <w:t>actividades externas como cámara, navegador, y llamadas.</w:t>
-      </w:r>
-    </w:p>
-    <w:p>
-      <w:pPr>
-        <w:rPr>
-          <w:sz w:val="24"/>
-          <w:szCs w:val="24"/>
-        </w:rPr>
-      </w:pPr>
-      <w:r>
-        <w:rPr>
-          <w:sz w:val="24"/>
-          <w:szCs w:val="24"/>
-        </w:rPr>
-        <w:t>Tipo del valor: Booleano (si/no).</w:t>
-      </w:r>
-    </w:p>
-    <w:p>
-      <w:pPr>
-        <w:pStyle w:val="Ttulo3"/>
-      </w:pPr>
-      <w:bookmarkStart w:id="28" w:name="_Toc510957277"/>
-      <w:r>
-        <w:t>3.3.</w:t>
-      </w:r>
-      <w:r>
-        <w:t>6</w:t>
-      </w:r>
-      <w:r>
-        <w:t xml:space="preserve"> Criterio C.</w:t>
-      </w:r>
-      <w:r>
-        <w:t>6</w:t>
-      </w:r>
-      <w:r>
-        <w:t xml:space="preserve">: </w:t>
-      </w:r>
-      <w:r>
-        <w:t>Mensajes toast</w:t>
-      </w:r>
-      <w:r>
-        <w:t>.</w:t>
-      </w:r>
-      <w:bookmarkEnd w:id="28"/>
-    </w:p>
-    <w:p>
-      <w:pPr>
-        <w:rPr>
-          <w:sz w:val="24"/>
-          <w:szCs w:val="24"/>
-        </w:rPr>
-      </w:pPr>
-      <w:r>
-        <w:rPr>
-          <w:sz w:val="24"/>
-          <w:szCs w:val="24"/>
-        </w:rPr>
-        <w:t xml:space="preserve">Nombre del criterio: </w:t>
-      </w:r>
-      <w:r>
-        <w:rPr>
-          <w:sz w:val="24"/>
-          <w:szCs w:val="24"/>
-        </w:rPr>
-        <w:t>Mensajes toast</w:t>
-      </w:r>
-      <w:r>
-        <w:rPr>
-          <w:sz w:val="24"/>
-          <w:szCs w:val="24"/>
-        </w:rPr>
-        <w:t>.</w:t>
-      </w:r>
-    </w:p>
-    <w:p>
-      <w:pPr>
-        <w:rPr>
-          <w:sz w:val="24"/>
-          <w:szCs w:val="24"/>
-        </w:rPr>
-      </w:pPr>
-      <w:r>
-        <w:rPr>
-          <w:sz w:val="24"/>
-          <w:szCs w:val="24"/>
-        </w:rPr>
-        <w:t>Descripción</w:t>
-      </w:r>
-      <w:r>
-        <w:rPr>
-          <w:sz w:val="24"/>
-          <w:szCs w:val="24"/>
-        </w:rPr>
-        <w:t xml:space="preserve">: La capacidad de la herramienta a testear </w:t>
-      </w:r>
-      <w:r>
-        <w:rPr>
-          <w:sz w:val="24"/>
-          <w:szCs w:val="24"/>
-        </w:rPr>
-        <w:t>mensajes toast, auto-completado y diálogos fuera de la app</w:t>
-      </w:r>
-    </w:p>
-    <w:p>
-      <w:pPr>
-        <w:rPr>
-          <w:sz w:val="24"/>
-          <w:szCs w:val="24"/>
-        </w:rPr>
-      </w:pPr>
-      <w:r>
-        <w:rPr>
-          <w:sz w:val="24"/>
-          <w:szCs w:val="24"/>
-        </w:rPr>
-        <w:t>Tipo del valor: Booleano (si/no).</w:t>
-      </w:r>
-    </w:p>
-    <w:p>
-      <w:pPr>
-        <w:pStyle w:val="Ttulo3"/>
-      </w:pPr>
-      <w:bookmarkStart w:id="29" w:name="_Toc510957278"/>
-      <w:r>
-        <w:lastRenderedPageBreak/>
-        <w:t>3.3.</w:t>
-      </w:r>
-      <w:r>
-        <w:t>7</w:t>
-      </w:r>
-      <w:r>
-        <w:t xml:space="preserve"> Criterio C.</w:t>
-      </w:r>
-      <w:r>
-        <w:t>7</w:t>
-      </w:r>
-      <w:r>
-        <w:t>: Testing Factores externos</w:t>
-      </w:r>
-      <w:r>
-        <w:t>.</w:t>
-      </w:r>
-      <w:bookmarkEnd w:id="29"/>
-    </w:p>
-    <w:p>
-      <w:pPr>
-        <w:rPr>
-          <w:sz w:val="24"/>
-          <w:szCs w:val="24"/>
-        </w:rPr>
-      </w:pPr>
-      <w:r>
-        <w:rPr>
-          <w:sz w:val="24"/>
-          <w:szCs w:val="24"/>
-        </w:rPr>
-        <w:t>Nombre del criterio: Factores Externos.</w:t>
-      </w:r>
-    </w:p>
-    <w:p>
-      <w:pPr>
-        <w:rPr>
-          <w:sz w:val="24"/>
-          <w:szCs w:val="24"/>
-        </w:rPr>
-      </w:pPr>
-      <w:r>
-        <w:rPr>
-          <w:sz w:val="24"/>
-          <w:szCs w:val="24"/>
-        </w:rPr>
-        <w:t>Descripción</w:t>
-      </w:r>
-      <w:r>
-        <w:rPr>
-          <w:sz w:val="24"/>
-          <w:szCs w:val="24"/>
-        </w:rPr>
-        <w:t xml:space="preserve">: La capacidad de la herramienta a testear valores externos de la </w:t>
-      </w:r>
-      <w:r>
-        <w:rPr>
-          <w:sz w:val="24"/>
-          <w:szCs w:val="24"/>
-        </w:rPr>
-        <w:t>aplicación</w:t>
-      </w:r>
-      <w:r>
-        <w:rPr>
-          <w:sz w:val="24"/>
-          <w:szCs w:val="24"/>
-        </w:rPr>
-        <w:t xml:space="preserve"> como la rotación del dispositivo.</w:t>
-      </w:r>
-    </w:p>
-    <w:p>
-      <w:pPr>
-        <w:rPr>
-          <w:sz w:val="24"/>
-          <w:szCs w:val="24"/>
-        </w:rPr>
-      </w:pPr>
-      <w:r>
-        <w:rPr>
-          <w:sz w:val="24"/>
-          <w:szCs w:val="24"/>
-        </w:rPr>
-        <w:t>Tipo del valor: Booleano (si/no).</w:t>
-      </w:r>
-    </w:p>
-    <w:p>
-      <w:pPr>
-        <w:pStyle w:val="Ttulo3"/>
-      </w:pPr>
-      <w:bookmarkStart w:id="30" w:name="_Toc510957279"/>
-      <w:r>
-        <w:t>3.3.</w:t>
-      </w:r>
-      <w:r>
-        <w:t>8</w:t>
-      </w:r>
-      <w:r>
-        <w:t xml:space="preserve"> Criterio C.</w:t>
-      </w:r>
-      <w:r>
-        <w:t>8</w:t>
-      </w:r>
-      <w:r>
-        <w:t xml:space="preserve">: </w:t>
-      </w:r>
-      <w:r>
-        <w:t>Multilenguaje.</w:t>
-      </w:r>
-      <w:bookmarkEnd w:id="30"/>
-    </w:p>
-    <w:p>
-      <w:pPr>
-        <w:rPr>
-          <w:sz w:val="24"/>
-          <w:szCs w:val="24"/>
-        </w:rPr>
-      </w:pPr>
-      <w:r>
-        <w:rPr>
-          <w:sz w:val="24"/>
-          <w:szCs w:val="24"/>
-        </w:rPr>
-        <w:t xml:space="preserve">Nombre del criterio: </w:t>
-      </w:r>
-      <w:r>
-        <w:rPr>
-          <w:sz w:val="24"/>
-          <w:szCs w:val="24"/>
-        </w:rPr>
-        <w:t>Multilenguaje</w:t>
-      </w:r>
-      <w:r>
-        <w:rPr>
-          <w:sz w:val="24"/>
-          <w:szCs w:val="24"/>
-        </w:rPr>
-        <w:t>.</w:t>
-      </w:r>
-    </w:p>
-    <w:p>
-      <w:pPr>
-        <w:rPr>
-          <w:sz w:val="24"/>
-          <w:szCs w:val="24"/>
-        </w:rPr>
-      </w:pPr>
-      <w:r>
-        <w:rPr>
-          <w:sz w:val="24"/>
-          <w:szCs w:val="24"/>
-        </w:rPr>
-        <w:t>Descripción</w:t>
-      </w:r>
-      <w:r>
-        <w:rPr>
-          <w:sz w:val="24"/>
-          <w:szCs w:val="24"/>
-        </w:rPr>
-        <w:t xml:space="preserve">: </w:t>
-      </w:r>
-      <w:r>
-        <w:rPr>
-          <w:sz w:val="24"/>
-          <w:szCs w:val="24"/>
-        </w:rPr>
-        <w:t>Capacidad de la herramienta a testear aplicaciones de distintas plataformas; IOS, Android, Windows...</w:t>
-      </w:r>
-      <w:r>
-        <w:rPr>
-          <w:sz w:val="24"/>
-          <w:szCs w:val="24"/>
-        </w:rPr>
-        <w:t>.</w:t>
-      </w:r>
-    </w:p>
-    <w:p>
-      <w:pPr>
-        <w:rPr>
-          <w:sz w:val="24"/>
-          <w:szCs w:val="24"/>
-        </w:rPr>
-      </w:pPr>
-      <w:r>
-        <w:rPr>
-          <w:sz w:val="24"/>
-          <w:szCs w:val="24"/>
-        </w:rPr>
-        <w:t>Tipo del valor: Booleano (si/no).</w:t>
-      </w:r>
-    </w:p>
-    <w:p>
-      <w:pPr>
-        <w:pStyle w:val="Ttulo3"/>
-      </w:pPr>
       <w:bookmarkStart w:id="31" w:name="_Toc510957280"/>
       <w:r>
-        <w:t>3.3.</w:t>
-      </w:r>
-      <w:r>
-        <w:t>9</w:t>
-      </w:r>
-      <w:r>
-        <w:t xml:space="preserve"> Criterio C.</w:t>
-      </w:r>
-      <w:r>
-        <w:t>9</w:t>
-      </w:r>
-      <w:r>
-        <w:t xml:space="preserve">: </w:t>
+        <w:t xml:space="preserve">3.3.9 Criterio C.9: </w:t>
       </w:r>
       <w:r>
         <w:t>Soporte de apps web</w:t>
@@ -6001,7 +5781,7 @@
           <w:rPr>
             <w:noProof/>
           </w:rPr>
-          <w:t>1</w:t>
+          <w:t>8</w:t>
         </w:r>
         <w:r>
           <w:fldChar w:fldCharType="end"/>
@@ -7143,554 +6923,6 @@
 </w:styles>
 </file>
 
-<file path=word/glossary/document.xml><?xml version="1.0" encoding="utf-8"?>
-<w:glossaryDocument xmlns:wpc="http://schemas.microsoft.com/office/word/2010/wordprocessingCanvas" xmlns:mc="http://schemas.openxmlformats.org/markup-compatibility/2006" xmlns:o="urn:schemas-microsoft-com:office:office" xmlns:r="http://schemas.openxmlformats.org/officeDocument/2006/relationships" xmlns:m="http://schemas.openxmlformats.org/officeDocument/2006/math" xmlns:v="urn:schemas-microsoft-com:vml" xmlns:wp14="http://schemas.microsoft.com/office/word/2010/wordprocessingDrawing" xmlns:wp="http://schemas.openxmlformats.org/drawingml/2006/wordprocessingDrawing" xmlns:w10="urn:schemas-microsoft-com:office:word" xmlns:w="http://schemas.openxmlformats.org/wordprocessingml/2006/main" xmlns:w14="http://schemas.microsoft.com/office/word/2010/wordml" xmlns:w15="http://schemas.microsoft.com/office/word/2012/wordml" xmlns:wpg="http://schemas.microsoft.com/office/word/2010/wordprocessingGroup" xmlns:wpi="http://schemas.microsoft.com/office/word/2010/wordprocessingInk" xmlns:wne="http://schemas.microsoft.com/office/word/2006/wordml" xmlns:wps="http://schemas.microsoft.com/office/word/2010/wordprocessingShape" mc:Ignorable="w14 w15 wp14"/>
-</file>
-
-<file path=word/glossary/fontTable.xml><?xml version="1.0" encoding="utf-8"?>
-<w:fonts xmlns:mc="http://schemas.openxmlformats.org/markup-compatibility/2006" xmlns:r="http://schemas.openxmlformats.org/officeDocument/2006/relationships" xmlns:w="http://schemas.openxmlformats.org/wordprocessingml/2006/main" xmlns:w14="http://schemas.microsoft.com/office/word/2010/wordml" xmlns:w15="http://schemas.microsoft.com/office/word/2012/wordml" mc:Ignorable="w14 w15">
-  <w:font w:name="Times New Roman">
-    <w:panose1 w:val="02020603050405020304"/>
-    <w:charset w:val="00"/>
-    <w:family w:val="roman"/>
-    <w:pitch w:val="variable"/>
-    <w:sig w:usb0="E0002AFF" w:usb1="C0007841" w:usb2="00000009" w:usb3="00000000" w:csb0="000001FF" w:csb1="00000000"/>
-  </w:font>
-  <w:font w:name="Arial">
-    <w:panose1 w:val="020B0604020202020204"/>
-    <w:charset w:val="00"/>
-    <w:family w:val="swiss"/>
-    <w:pitch w:val="variable"/>
-    <w:sig w:usb0="E0002AFF" w:usb1="C0007843" w:usb2="00000009" w:usb3="00000000" w:csb0="000001FF" w:csb1="00000000"/>
-  </w:font>
-  <w:font w:name="Calibri">
-    <w:panose1 w:val="020F0502020204030204"/>
-    <w:charset w:val="00"/>
-    <w:family w:val="swiss"/>
-    <w:pitch w:val="variable"/>
-    <w:sig w:usb0="E00002FF" w:usb1="4000ACFF" w:usb2="00000001" w:usb3="00000000" w:csb0="0000019F" w:csb1="00000000"/>
-  </w:font>
-  <w:font w:name="Courier New">
-    <w:panose1 w:val="02070309020205020404"/>
-    <w:charset w:val="00"/>
-    <w:family w:val="modern"/>
-    <w:pitch w:val="fixed"/>
-    <w:sig w:usb0="E0002AFF" w:usb1="C0007843" w:usb2="00000009" w:usb3="00000000" w:csb0="000001FF" w:csb1="00000000"/>
-  </w:font>
-  <w:font w:name="Wingdings">
-    <w:panose1 w:val="05000000000000000000"/>
-    <w:charset w:val="02"/>
-    <w:family w:val="auto"/>
-    <w:pitch w:val="variable"/>
-    <w:sig w:usb0="00000000" w:usb1="10000000" w:usb2="00000000" w:usb3="00000000" w:csb0="80000000" w:csb1="00000000"/>
-  </w:font>
-  <w:font w:name="Symbol">
-    <w:panose1 w:val="05050102010706020507"/>
-    <w:charset w:val="02"/>
-    <w:family w:val="roman"/>
-    <w:pitch w:val="variable"/>
-    <w:sig w:usb0="00000000" w:usb1="10000000" w:usb2="00000000" w:usb3="00000000" w:csb0="80000000" w:csb1="00000000"/>
-  </w:font>
-  <w:font w:name="Calibri Light">
-    <w:panose1 w:val="020F0302020204030204"/>
-    <w:charset w:val="00"/>
-    <w:family w:val="swiss"/>
-    <w:pitch w:val="variable"/>
-    <w:sig w:usb0="A00002EF" w:usb1="4000207B" w:usb2="00000000" w:usb3="00000000" w:csb0="0000019F" w:csb1="00000000"/>
-  </w:font>
-  <w:font w:name="Segoe UI">
-    <w:panose1 w:val="020B0502040204020203"/>
-    <w:charset w:val="00"/>
-    <w:family w:val="swiss"/>
-    <w:pitch w:val="variable"/>
-    <w:sig w:usb0="E10022FF" w:usb1="C000E47F" w:usb2="00000029" w:usb3="00000000" w:csb0="000001DF" w:csb1="00000000"/>
-  </w:font>
-</w:fonts>
-</file>
-
-<file path=word/glossary/settings.xml><?xml version="1.0" encoding="utf-8"?>
-<w:settings xmlns:mc="http://schemas.openxmlformats.org/markup-compatibility/2006" xmlns:o="urn:schemas-microsoft-com:office:office" xmlns:r="http://schemas.openxmlformats.org/officeDocument/2006/relationships" xmlns:m="http://schemas.openxmlformats.org/officeDocument/2006/math" xmlns:v="urn:schemas-microsoft-com:vml" xmlns:w10="urn:schemas-microsoft-com:office:word" xmlns:w="http://schemas.openxmlformats.org/wordprocessingml/2006/main" xmlns:w14="http://schemas.microsoft.com/office/word/2010/wordml" xmlns:w15="http://schemas.microsoft.com/office/word/2012/wordml" xmlns:sl="http://schemas.openxmlformats.org/schemaLibrary/2006/main" mc:Ignorable="w14 w15">
-  <w:view w:val="normal"/>
-  <w:defaultTabStop w:val="708"/>
-  <w:hyphenationZone w:val="425"/>
-  <w:characterSpacingControl w:val="doNotCompress"/>
-  <w:compat>
-    <w:useFELayout/>
-    <w:compatSetting w:name="compatibilityMode" w:uri="http://schemas.microsoft.com/office/word" w:val="15"/>
-    <w:compatSetting w:name="overrideTableStyleFontSizeAndJustification" w:uri="http://schemas.microsoft.com/office/word" w:val="1"/>
-    <w:compatSetting w:name="enableOpenTypeFeatures" w:uri="http://schemas.microsoft.com/office/word" w:val="1"/>
-    <w:compatSetting w:name="doNotFlipMirrorIndents" w:uri="http://schemas.microsoft.com/office/word" w:val="1"/>
-    <w:compatSetting w:name="differentiateMultirowTableHeaders" w:uri="http://schemas.microsoft.com/office/word" w:val="1"/>
-  </w:compat>
-  <w:rsids>
-    <w:rsidRoot w:val="00640C75"/>
-    <w:rsid w:val="00640C75"/>
-    <w:rsid w:val="00B31B1F"/>
-  </w:rsids>
-  <m:mathPr>
-    <m:mathFont m:val="Cambria Math"/>
-    <m:brkBin m:val="before"/>
-    <m:brkBinSub m:val="--"/>
-    <m:smallFrac m:val="0"/>
-    <m:dispDef/>
-    <m:lMargin m:val="0"/>
-    <m:rMargin m:val="0"/>
-    <m:defJc m:val="centerGroup"/>
-    <m:wrapIndent m:val="1440"/>
-    <m:intLim m:val="subSup"/>
-    <m:naryLim m:val="undOvr"/>
-  </m:mathPr>
-  <w:themeFontLang w:val="es-ES"/>
-  <w:clrSchemeMapping w:bg1="light1" w:t1="dark1" w:bg2="light2" w:t2="dark2" w:accent1="accent1" w:accent2="accent2" w:accent3="accent3" w:accent4="accent4" w:accent5="accent5" w:accent6="accent6" w:hyperlink="hyperlink" w:followedHyperlink="followedHyperlink"/>
-  <w:decimalSymbol w:val=","/>
-  <w:listSeparator w:val=";"/>
-  <w15:chartTrackingRefBased/>
-</w:settings>
-</file>
-
-<file path=word/glossary/styles.xml><?xml version="1.0" encoding="utf-8"?>
-<w:styles xmlns:mc="http://schemas.openxmlformats.org/markup-compatibility/2006" xmlns:r="http://schemas.openxmlformats.org/officeDocument/2006/relationships" xmlns:w="http://schemas.openxmlformats.org/wordprocessingml/2006/main" xmlns:w14="http://schemas.microsoft.com/office/word/2010/wordml" xmlns:w15="http://schemas.microsoft.com/office/word/2012/wordml" mc:Ignorable="w14 w15">
-  <w:docDefaults>
-    <w:rPrDefault>
-      <w:rPr>
-        <w:rFonts w:asciiTheme="minorHAnsi" w:eastAsiaTheme="minorEastAsia" w:hAnsiTheme="minorHAnsi" w:cstheme="minorBidi"/>
-        <w:sz w:val="22"/>
-        <w:szCs w:val="22"/>
-        <w:lang w:val="es-ES" w:eastAsia="es-ES" w:bidi="ar-SA"/>
-      </w:rPr>
-    </w:rPrDefault>
-    <w:pPrDefault>
-      <w:pPr>
-        <w:spacing w:after="160" w:line="259" w:lineRule="auto"/>
-      </w:pPr>
-    </w:pPrDefault>
-  </w:docDefaults>
-  <w:latentStyles w:defLockedState="0" w:defUIPriority="99" w:defSemiHidden="0" w:defUnhideWhenUsed="0" w:defQFormat="0" w:count="371">
-    <w:lsdException w:name="Normal" w:uiPriority="0" w:qFormat="1"/>
-    <w:lsdException w:name="heading 1" w:uiPriority="9" w:qFormat="1"/>
-    <w:lsdException w:name="heading 2" w:semiHidden="1" w:uiPriority="9" w:unhideWhenUsed="1" w:qFormat="1"/>
-    <w:lsdException w:name="heading 3" w:semiHidden="1" w:uiPriority="9" w:unhideWhenUsed="1" w:qFormat="1"/>
-    <w:lsdException w:name="heading 4" w:semiHidden="1" w:uiPriority="9" w:unhideWhenUsed="1" w:qFormat="1"/>
-    <w:lsdException w:name="heading 5" w:semiHidden="1" w:uiPriority="9" w:unhideWhenUsed="1" w:qFormat="1"/>
-    <w:lsdException w:name="heading 6" w:semiHidden="1" w:uiPriority="9" w:unhideWhenUsed="1" w:qFormat="1"/>
-    <w:lsdException w:name="heading 7" w:semiHidden="1" w:uiPriority="9" w:unhideWhenUsed="1" w:qFormat="1"/>
-    <w:lsdException w:name="heading 8" w:semiHidden="1" w:uiPriority="9" w:unhideWhenUsed="1" w:qFormat="1"/>
-    <w:lsdException w:name="heading 9" w:semiHidden="1" w:uiPriority="9" w:unhideWhenUsed="1" w:qFormat="1"/>
-    <w:lsdException w:name="index 1" w:semiHidden="1" w:unhideWhenUsed="1"/>
-    <w:lsdException w:name="index 2" w:semiHidden="1" w:unhideWhenUsed="1"/>
-    <w:lsdException w:name="index 3" w:semiHidden="1" w:unhideWhenUsed="1"/>
-    <w:lsdException w:name="index 4" w:semiHidden="1" w:unhideWhenUsed="1"/>
-    <w:lsdException w:name="index 5" w:semiHidden="1" w:unhideWhenUsed="1"/>
-    <w:lsdException w:name="index 6" w:semiHidden="1" w:unhideWhenUsed="1"/>
-    <w:lsdException w:name="index 7" w:semiHidden="1" w:unhideWhenUsed="1"/>
-    <w:lsdException w:name="index 8" w:semiHidden="1" w:unhideWhenUsed="1"/>
-    <w:lsdException w:name="index 9" w:semiHidden="1" w:unhideWhenUsed="1"/>
-    <w:lsdException w:name="toc 1" w:semiHidden="1" w:uiPriority="39" w:unhideWhenUsed="1"/>
-    <w:lsdException w:name="toc 2" w:semiHidden="1" w:uiPriority="39" w:unhideWhenUsed="1"/>
-    <w:lsdException w:name="toc 3" w:semiHidden="1" w:uiPriority="39" w:unhideWhenUsed="1"/>
-    <w:lsdException w:name="toc 4" w:semiHidden="1" w:uiPriority="39" w:unhideWhenUsed="1"/>
-    <w:lsdException w:name="toc 5" w:semiHidden="1" w:uiPriority="39" w:unhideWhenUsed="1"/>
-    <w:lsdException w:name="toc 6" w:semiHidden="1" w:uiPriority="39" w:unhideWhenUsed="1"/>
-    <w:lsdException w:name="toc 7" w:semiHidden="1" w:uiPriority="39" w:unhideWhenUsed="1"/>
-    <w:lsdException w:name="toc 8" w:semiHidden="1" w:uiPriority="39" w:unhideWhenUsed="1"/>
-    <w:lsdException w:name="toc 9" w:semiHidden="1" w:uiPriority="39" w:unhideWhenUsed="1"/>
-    <w:lsdException w:name="Normal Indent" w:semiHidden="1" w:unhideWhenUsed="1"/>
-    <w:lsdException w:name="footnote text" w:semiHidden="1" w:unhideWhenUsed="1"/>
-    <w:lsdException w:name="annotation text" w:semiHidden="1" w:unhideWhenUsed="1"/>
-    <w:lsdException w:name="header" w:semiHidden="1" w:unhideWhenUsed="1"/>
-    <w:lsdException w:name="footer" w:semiHidden="1" w:unhideWhenUsed="1"/>
-    <w:lsdException w:name="index heading" w:semiHidden="1" w:unhideWhenUsed="1"/>
-    <w:lsdException w:name="caption" w:semiHidden="1" w:uiPriority="35" w:unhideWhenUsed="1" w:qFormat="1"/>
-    <w:lsdException w:name="table of figures" w:semiHidden="1" w:unhideWhenUsed="1"/>
-    <w:lsdException w:name="envelope address" w:semiHidden="1" w:unhideWhenUsed="1"/>
-    <w:lsdException w:name="envelope return" w:semiHidden="1" w:unhideWhenUsed="1"/>
-    <w:lsdException w:name="footnote reference" w:semiHidden="1" w:unhideWhenUsed="1"/>
-    <w:lsdException w:name="annotation reference" w:semiHidden="1" w:unhideWhenUsed="1"/>
-    <w:lsdException w:name="line number" w:semiHidden="1" w:unhideWhenUsed="1"/>
-    <w:lsdException w:name="page number" w:semiHidden="1" w:unhideWhenUsed="1"/>
-    <w:lsdException w:name="endnote reference" w:semiHidden="1" w:unhideWhenUsed="1"/>
-    <w:lsdException w:name="endnote text" w:semiHidden="1" w:unhideWhenUsed="1"/>
-    <w:lsdException w:name="table of authorities" w:semiHidden="1" w:unhideWhenUsed="1"/>
-    <w:lsdException w:name="macro" w:semiHidden="1" w:unhideWhenUsed="1"/>
-    <w:lsdException w:name="toa heading" w:semiHidden="1" w:unhideWhenUsed="1"/>
-    <w:lsdException w:name="List" w:semiHidden="1" w:unhideWhenUsed="1"/>
-    <w:lsdException w:name="List Bullet" w:semiHidden="1" w:unhideWhenUsed="1"/>
-    <w:lsdException w:name="List Number" w:semiHidden="1" w:unhideWhenUsed="1"/>
-    <w:lsdException w:name="List 2" w:semiHidden="1" w:unhideWhenUsed="1"/>
-    <w:lsdException w:name="List 3" w:semiHidden="1" w:unhideWhenUsed="1"/>
-    <w:lsdException w:name="List 4" w:semiHidden="1" w:unhideWhenUsed="1"/>
-    <w:lsdException w:name="List 5" w:semiHidden="1" w:unhideWhenUsed="1"/>
-    <w:lsdException w:name="List Bullet 2" w:semiHidden="1" w:unhideWhenUsed="1"/>
-    <w:lsdException w:name="List Bullet 3" w:semiHidden="1" w:unhideWhenUsed="1"/>
-    <w:lsdException w:name="List Bullet 4" w:semiHidden="1" w:unhideWhenUsed="1"/>
-    <w:lsdException w:name="List Bullet 5" w:semiHidden="1" w:unhideWhenUsed="1"/>
-    <w:lsdException w:name="List Number 2" w:semiHidden="1" w:unhideWhenUsed="1"/>
-    <w:lsdException w:name="List Number 3" w:semiHidden="1" w:unhideWhenUsed="1"/>
-    <w:lsdException w:name="List Number 4" w:semiHidden="1" w:unhideWhenUsed="1"/>
-    <w:lsdException w:name="List Number 5" w:semiHidden="1" w:unhideWhenUsed="1"/>
-    <w:lsdException w:name="Title" w:uiPriority="10" w:qFormat="1"/>
-    <w:lsdException w:name="Closing" w:semiHidden="1" w:unhideWhenUsed="1"/>
-    <w:lsdException w:name="Signature" w:semiHidden="1" w:unhideWhenUsed="1"/>
-    <w:lsdException w:name="Default Paragraph Font" w:semiHidden="1" w:uiPriority="1" w:unhideWhenUsed="1"/>
-    <w:lsdException w:name="Body Text" w:semiHidden="1" w:unhideWhenUsed="1"/>
-    <w:lsdException w:name="Body Text Indent" w:semiHidden="1" w:unhideWhenUsed="1"/>
-    <w:lsdException w:name="List Continue" w:semiHidden="1" w:unhideWhenUsed="1"/>
-    <w:lsdException w:name="List Continue 2" w:semiHidden="1" w:unhideWhenUsed="1"/>
-    <w:lsdException w:name="List Continue 3" w:semiHidden="1" w:unhideWhenUsed="1"/>
-    <w:lsdException w:name="List Continue 4" w:semiHidden="1" w:unhideWhenUsed="1"/>
-    <w:lsdException w:name="List Continue 5" w:semiHidden="1" w:unhideWhenUsed="1"/>
-    <w:lsdException w:name="Message Header" w:semiHidden="1" w:unhideWhenUsed="1"/>
-    <w:lsdException w:name="Subtitle" w:uiPriority="11" w:qFormat="1"/>
-    <w:lsdException w:name="Salutation" w:semiHidden="1" w:unhideWhenUsed="1"/>
-    <w:lsdException w:name="Date" w:semiHidden="1" w:unhideWhenUsed="1"/>
-    <w:lsdException w:name="Body Text First Indent" w:semiHidden="1" w:unhideWhenUsed="1"/>
-    <w:lsdException w:name="Body Text First Indent 2" w:semiHidden="1" w:unhideWhenUsed="1"/>
-    <w:lsdException w:name="Note Heading" w:semiHidden="1" w:unhideWhenUsed="1"/>
-    <w:lsdException w:name="Body Text 2" w:semiHidden="1" w:unhideWhenUsed="1"/>
-    <w:lsdException w:name="Body Text 3" w:semiHidden="1" w:unhideWhenUsed="1"/>
-    <w:lsdException w:name="Body Text Indent 2" w:semiHidden="1" w:unhideWhenUsed="1"/>
-    <w:lsdException w:name="Body Text Indent 3" w:semiHidden="1" w:unhideWhenUsed="1"/>
-    <w:lsdException w:name="Block Text" w:semiHidden="1" w:unhideWhenUsed="1"/>
-    <w:lsdException w:name="Hyperlink" w:semiHidden="1" w:unhideWhenUsed="1"/>
-    <w:lsdException w:name="FollowedHyperlink" w:semiHidden="1" w:unhideWhenUsed="1"/>
-    <w:lsdException w:name="Strong" w:uiPriority="22" w:qFormat="1"/>
-    <w:lsdException w:name="Emphasis" w:uiPriority="20" w:qFormat="1"/>
-    <w:lsdException w:name="Document Map" w:semiHidden="1" w:unhideWhenUsed="1"/>
-    <w:lsdException w:name="Plain Text" w:semiHidden="1" w:unhideWhenUsed="1"/>
-    <w:lsdException w:name="E-mail Signature" w:semiHidden="1" w:unhideWhenUsed="1"/>
-    <w:lsdException w:name="HTML Top of Form" w:semiHidden="1" w:unhideWhenUsed="1"/>
-    <w:lsdException w:name="HTML Bottom of Form" w:semiHidden="1" w:unhideWhenUsed="1"/>
-    <w:lsdException w:name="Normal (Web)" w:semiHidden="1" w:unhideWhenUsed="1"/>
-    <w:lsdException w:name="HTML Acronym" w:semiHidden="1" w:unhideWhenUsed="1"/>
-    <w:lsdException w:name="HTML Address" w:semiHidden="1" w:unhideWhenUsed="1"/>
-    <w:lsdException w:name="HTML Cite" w:semiHidden="1" w:unhideWhenUsed="1"/>
-    <w:lsdException w:name="HTML Code" w:semiHidden="1" w:unhideWhenUsed="1"/>
-    <w:lsdException w:name="HTML Definition" w:semiHidden="1" w:unhideWhenUsed="1"/>
-    <w:lsdException w:name="HTML Keyboard" w:semiHidden="1" w:unhideWhenUsed="1"/>
-    <w:lsdException w:name="HTML Preformatted" w:semiHidden="1" w:unhideWhenUsed="1"/>
-    <w:lsdException w:name="HTML Sample" w:semiHidden="1" w:unhideWhenUsed="1"/>
-    <w:lsdException w:name="HTML Typewriter" w:semiHidden="1" w:unhideWhenUsed="1"/>
-    <w:lsdException w:name="HTML Variable" w:semiHidden="1" w:unhideWhenUsed="1"/>
-    <w:lsdException w:name="Normal Table" w:semiHidden="1" w:unhideWhenUsed="1"/>
-    <w:lsdException w:name="annotation subject" w:semiHidden="1" w:unhideWhenUsed="1"/>
-    <w:lsdException w:name="No List" w:semiHidden="1" w:unhideWhenUsed="1"/>
-    <w:lsdException w:name="Outline List 1" w:semiHidden="1" w:unhideWhenUsed="1"/>
-    <w:lsdException w:name="Outline List 2" w:semiHidden="1" w:unhideWhenUsed="1"/>
-    <w:lsdException w:name="Outline List 3" w:semiHidden="1" w:unhideWhenUsed="1"/>
-    <w:lsdException w:name="Table Simple 1" w:semiHidden="1" w:unhideWhenUsed="1"/>
-    <w:lsdException w:name="Table Simple 2" w:semiHidden="1" w:unhideWhenUsed="1"/>
-    <w:lsdException w:name="Table Simple 3" w:semiHidden="1" w:unhideWhenUsed="1"/>
-    <w:lsdException w:name="Table Classic 1" w:semiHidden="1" w:unhideWhenUsed="1"/>
-    <w:lsdException w:name="Table Classic 2" w:semiHidden="1" w:unhideWhenUsed="1"/>
-    <w:lsdException w:name="Table Classic 3" w:semiHidden="1" w:unhideWhenUsed="1"/>
-    <w:lsdException w:name="Table Classic 4" w:semiHidden="1" w:unhideWhenUsed="1"/>
-    <w:lsdException w:name="Table Colorful 1" w:semiHidden="1" w:unhideWhenUsed="1"/>
-    <w:lsdException w:name="Table Colorful 2" w:semiHidden="1" w:unhideWhenUsed="1"/>
-    <w:lsdException w:name="Table Colorful 3" w:semiHidden="1" w:unhideWhenUsed="1"/>
-    <w:lsdException w:name="Table Columns 1" w:semiHidden="1" w:unhideWhenUsed="1"/>
-    <w:lsdException w:name="Table Columns 2" w:semiHidden="1" w:unhideWhenUsed="1"/>
-    <w:lsdException w:name="Table Columns 3" w:semiHidden="1" w:unhideWhenUsed="1"/>
-    <w:lsdException w:name="Table Columns 4" w:semiHidden="1" w:unhideWhenUsed="1"/>
-    <w:lsdException w:name="Table Columns 5" w:semiHidden="1" w:unhideWhenUsed="1"/>
-    <w:lsdException w:name="Table Grid 1" w:semiHidden="1" w:unhideWhenUsed="1"/>
-    <w:lsdException w:name="Table Grid 2" w:semiHidden="1" w:unhideWhenUsed="1"/>
-    <w:lsdException w:name="Table Grid 3" w:semiHidden="1" w:unhideWhenUsed="1"/>
-    <w:lsdException w:name="Table Grid 4" w:semiHidden="1" w:unhideWhenUsed="1"/>
-    <w:lsdException w:name="Table Grid 5" w:semiHidden="1" w:unhideWhenUsed="1"/>
-    <w:lsdException w:name="Table Grid 6" w:semiHidden="1" w:unhideWhenUsed="1"/>
-    <w:lsdException w:name="Table Grid 7" w:semiHidden="1" w:unhideWhenUsed="1"/>
-    <w:lsdException w:name="Table Grid 8" w:semiHidden="1" w:unhideWhenUsed="1"/>
-    <w:lsdException w:name="Table List 1" w:semiHidden="1" w:unhideWhenUsed="1"/>
-    <w:lsdException w:name="Table List 2" w:semiHidden="1" w:unhideWhenUsed="1"/>
-    <w:lsdException w:name="Table List 3" w:semiHidden="1" w:unhideWhenUsed="1"/>
-    <w:lsdException w:name="Table List 4" w:semiHidden="1" w:unhideWhenUsed="1"/>
-    <w:lsdException w:name="Table List 5" w:semiHidden="1" w:unhideWhenUsed="1"/>
-    <w:lsdException w:name="Table List 6" w:semiHidden="1" w:unhideWhenUsed="1"/>
-    <w:lsdException w:name="Table List 7" w:semiHidden="1" w:unhideWhenUsed="1"/>
-    <w:lsdException w:name="Table List 8" w:semiHidden="1" w:unhideWhenUsed="1"/>
-    <w:lsdException w:name="Table 3D effects 1" w:semiHidden="1" w:unhideWhenUsed="1"/>
-    <w:lsdException w:name="Table 3D effects 2" w:semiHidden="1" w:unhideWhenUsed="1"/>
-    <w:lsdException w:name="Table 3D effects 3" w:semiHidden="1" w:unhideWhenUsed="1"/>
-    <w:lsdException w:name="Table Contemporary" w:semiHidden="1" w:unhideWhenUsed="1"/>
-    <w:lsdException w:name="Table Elegant" w:semiHidden="1" w:unhideWhenUsed="1"/>
-    <w:lsdException w:name="Table Professional" w:semiHidden="1" w:unhideWhenUsed="1"/>
-    <w:lsdException w:name="Table Subtle 1" w:semiHidden="1" w:unhideWhenUsed="1"/>
-    <w:lsdException w:name="Table Subtle 2" w:semiHidden="1" w:unhideWhenUsed="1"/>
-    <w:lsdException w:name="Table Web 1" w:semiHidden="1" w:unhideWhenUsed="1"/>
-    <w:lsdException w:name="Table Web 2" w:semiHidden="1" w:unhideWhenUsed="1"/>
-    <w:lsdException w:name="Table Web 3" w:semiHidden="1" w:unhideWhenUsed="1"/>
-    <w:lsdException w:name="Balloon Text" w:semiHidden="1" w:unhideWhenUsed="1"/>
-    <w:lsdException w:name="Table Grid" w:uiPriority="39"/>
-    <w:lsdException w:name="Table Theme" w:semiHidden="1" w:unhideWhenUsed="1"/>
-    <w:lsdException w:name="Placeholder Text" w:semiHidden="1"/>
-    <w:lsdException w:name="No Spacing" w:uiPriority="1" w:qFormat="1"/>
-    <w:lsdException w:name="Light Shading" w:uiPriority="60"/>
-    <w:lsdException w:name="Light List" w:uiPriority="61"/>
-    <w:lsdException w:name="Light Grid" w:uiPriority="62"/>
-    <w:lsdException w:name="Medium Shading 1" w:uiPriority="63"/>
-    <w:lsdException w:name="Medium Shading 2" w:uiPriority="64"/>
-    <w:lsdException w:name="Medium List 1" w:uiPriority="65"/>
-    <w:lsdException w:name="Medium List 2" w:uiPriority="66"/>
-    <w:lsdException w:name="Medium Grid 1" w:uiPriority="67"/>
-    <w:lsdException w:name="Medium Grid 2" w:uiPriority="68"/>
-    <w:lsdException w:name="Medium Grid 3" w:uiPriority="69"/>
-    <w:lsdException w:name="Dark List" w:uiPriority="70"/>
-    <w:lsdException w:name="Colorful Shading" w:uiPriority="71"/>
-    <w:lsdException w:name="Colorful List" w:uiPriority="72"/>
-    <w:lsdException w:name="Colorful Grid" w:uiPriority="73"/>
-    <w:lsdException w:name="Light Shading Accent 1" w:uiPriority="60"/>
-    <w:lsdException w:name="Light List Accent 1" w:uiPriority="61"/>
-    <w:lsdException w:name="Light Grid Accent 1" w:uiPriority="62"/>
-    <w:lsdException w:name="Medium Shading 1 Accent 1" w:uiPriority="63"/>
-    <w:lsdException w:name="Medium Shading 2 Accent 1" w:uiPriority="64"/>
-    <w:lsdException w:name="Medium List 1 Accent 1" w:uiPriority="65"/>
-    <w:lsdException w:name="Revision" w:semiHidden="1"/>
-    <w:lsdException w:name="List Paragraph" w:uiPriority="34" w:qFormat="1"/>
-    <w:lsdException w:name="Quote" w:uiPriority="29" w:qFormat="1"/>
-    <w:lsdException w:name="Intense Quote" w:uiPriority="30" w:qFormat="1"/>
-    <w:lsdException w:name="Medium List 2 Accent 1" w:uiPriority="66"/>
-    <w:lsdException w:name="Medium Grid 1 Accent 1" w:uiPriority="67"/>
-    <w:lsdException w:name="Medium Grid 2 Accent 1" w:uiPriority="68"/>
-    <w:lsdException w:name="Medium Grid 3 Accent 1" w:uiPriority="69"/>
-    <w:lsdException w:name="Dark List Accent 1" w:uiPriority="70"/>
-    <w:lsdException w:name="Colorful Shading Accent 1" w:uiPriority="71"/>
-    <w:lsdException w:name="Colorful List Accent 1" w:uiPriority="72"/>
-    <w:lsdException w:name="Colorful Grid Accent 1" w:uiPriority="73"/>
-    <w:lsdException w:name="Light Shading Accent 2" w:uiPriority="60"/>
-    <w:lsdException w:name="Light List Accent 2" w:uiPriority="61"/>
-    <w:lsdException w:name="Light Grid Accent 2" w:uiPriority="62"/>
-    <w:lsdException w:name="Medium Shading 1 Accent 2" w:uiPriority="63"/>
-    <w:lsdException w:name="Medium Shading 2 Accent 2" w:uiPriority="64"/>
-    <w:lsdException w:name="Medium List 1 Accent 2" w:uiPriority="65"/>
-    <w:lsdException w:name="Medium List 2 Accent 2" w:uiPriority="66"/>
-    <w:lsdException w:name="Medium Grid 1 Accent 2" w:uiPriority="67"/>
-    <w:lsdException w:name="Medium Grid 2 Accent 2" w:uiPriority="68"/>
-    <w:lsdException w:name="Medium Grid 3 Accent 2" w:uiPriority="69"/>
-    <w:lsdException w:name="Dark List Accent 2" w:uiPriority="70"/>
-    <w:lsdException w:name="Colorful Shading Accent 2" w:uiPriority="71"/>
-    <w:lsdException w:name="Colorful List Accent 2" w:uiPriority="72"/>
-    <w:lsdException w:name="Colorful Grid Accent 2" w:uiPriority="73"/>
-    <w:lsdException w:name="Light Shading Accent 3" w:uiPriority="60"/>
-    <w:lsdException w:name="Light List Accent 3" w:uiPriority="61"/>
-    <w:lsdException w:name="Light Grid Accent 3" w:uiPriority="62"/>
-    <w:lsdException w:name="Medium Shading 1 Accent 3" w:uiPriority="63"/>
-    <w:lsdException w:name="Medium Shading 2 Accent 3" w:uiPriority="64"/>
-    <w:lsdException w:name="Medium List 1 Accent 3" w:uiPriority="65"/>
-    <w:lsdException w:name="Medium List 2 Accent 3" w:uiPriority="66"/>
-    <w:lsdException w:name="Medium Grid 1 Accent 3" w:uiPriority="67"/>
-    <w:lsdException w:name="Medium Grid 2 Accent 3" w:uiPriority="68"/>
-    <w:lsdException w:name="Medium Grid 3 Accent 3" w:uiPriority="69"/>
-    <w:lsdException w:name="Dark List Accent 3" w:uiPriority="70"/>
-    <w:lsdException w:name="Colorful Shading Accent 3" w:uiPriority="71"/>
-    <w:lsdException w:name="Colorful List Accent 3" w:uiPriority="72"/>
-    <w:lsdException w:name="Colorful Grid Accent 3" w:uiPriority="73"/>
-    <w:lsdException w:name="Light Shading Accent 4" w:uiPriority="60"/>
-    <w:lsdException w:name="Light List Accent 4" w:uiPriority="61"/>
-    <w:lsdException w:name="Light Grid Accent 4" w:uiPriority="62"/>
-    <w:lsdException w:name="Medium Shading 1 Accent 4" w:uiPriority="63"/>
-    <w:lsdException w:name="Medium Shading 2 Accent 4" w:uiPriority="64"/>
-    <w:lsdException w:name="Medium List 1 Accent 4" w:uiPriority="65"/>
-    <w:lsdException w:name="Medium List 2 Accent 4" w:uiPriority="66"/>
-    <w:lsdException w:name="Medium Grid 1 Accent 4" w:uiPriority="67"/>
-    <w:lsdException w:name="Medium Grid 2 Accent 4" w:uiPriority="68"/>
-    <w:lsdException w:name="Medium Grid 3 Accent 4" w:uiPriority="69"/>
-    <w:lsdException w:name="Dark List Accent 4" w:uiPriority="70"/>
-    <w:lsdException w:name="Colorful Shading Accent 4" w:uiPriority="71"/>
-    <w:lsdException w:name="Colorful List Accent 4" w:uiPriority="72"/>
-    <w:lsdException w:name="Colorful Grid Accent 4" w:uiPriority="73"/>
-    <w:lsdException w:name="Light Shading Accent 5" w:uiPriority="60"/>
-    <w:lsdException w:name="Light List Accent 5" w:uiPriority="61"/>
-    <w:lsdException w:name="Light Grid Accent 5" w:uiPriority="62"/>
-    <w:lsdException w:name="Medium Shading 1 Accent 5" w:uiPriority="63"/>
-    <w:lsdException w:name="Medium Shading 2 Accent 5" w:uiPriority="64"/>
-    <w:lsdException w:name="Medium List 1 Accent 5" w:uiPriority="65"/>
-    <w:lsdException w:name="Medium List 2 Accent 5" w:uiPriority="66"/>
-    <w:lsdException w:name="Medium Grid 1 Accent 5" w:uiPriority="67"/>
-    <w:lsdException w:name="Medium Grid 2 Accent 5" w:uiPriority="68"/>
-    <w:lsdException w:name="Medium Grid 3 Accent 5" w:uiPriority="69"/>
-    <w:lsdException w:name="Dark List Accent 5" w:uiPriority="70"/>
-    <w:lsdException w:name="Colorful Shading Accent 5" w:uiPriority="71"/>
-    <w:lsdException w:name="Colorful List Accent 5" w:uiPriority="72"/>
-    <w:lsdException w:name="Colorful Grid Accent 5" w:uiPriority="73"/>
-    <w:lsdException w:name="Light Shading Accent 6" w:uiPriority="60"/>
-    <w:lsdException w:name="Light List Accent 6" w:uiPriority="61"/>
-    <w:lsdException w:name="Light Grid Accent 6" w:uiPriority="62"/>
-    <w:lsdException w:name="Medium Shading 1 Accent 6" w:uiPriority="63"/>
-    <w:lsdException w:name="Medium Shading 2 Accent 6" w:uiPriority="64"/>
-    <w:lsdException w:name="Medium List 1 Accent 6" w:uiPriority="65"/>
-    <w:lsdException w:name="Medium List 2 Accent 6" w:uiPriority="66"/>
-    <w:lsdException w:name="Medium Grid 1 Accent 6" w:uiPriority="67"/>
-    <w:lsdException w:name="Medium Grid 2 Accent 6" w:uiPriority="68"/>
-    <w:lsdException w:name="Medium Grid 3 Accent 6" w:uiPriority="69"/>
-    <w:lsdException w:name="Dark List Accent 6" w:uiPriority="70"/>
-    <w:lsdException w:name="Colorful Shading Accent 6" w:uiPriority="71"/>
-    <w:lsdException w:name="Colorful List Accent 6" w:uiPriority="72"/>
-    <w:lsdException w:name="Colorful Grid Accent 6" w:uiPriority="73"/>
-    <w:lsdException w:name="Subtle Emphasis" w:uiPriority="19" w:qFormat="1"/>
-    <w:lsdException w:name="Intense Emphasis" w:uiPriority="21" w:qFormat="1"/>
-    <w:lsdException w:name="Subtle Reference" w:uiPriority="31" w:qFormat="1"/>
-    <w:lsdException w:name="Intense Reference" w:uiPriority="32" w:qFormat="1"/>
-    <w:lsdException w:name="Book Title" w:uiPriority="33" w:qFormat="1"/>
-    <w:lsdException w:name="Bibliography" w:semiHidden="1" w:uiPriority="37" w:unhideWhenUsed="1"/>
-    <w:lsdException w:name="TOC Heading" w:semiHidden="1" w:uiPriority="39" w:unhideWhenUsed="1" w:qFormat="1"/>
-    <w:lsdException w:name="Plain Table 1" w:uiPriority="41"/>
-    <w:lsdException w:name="Plain Table 2" w:uiPriority="42"/>
-    <w:lsdException w:name="Plain Table 3" w:uiPriority="43"/>
-    <w:lsdException w:name="Plain Table 4" w:uiPriority="44"/>
-    <w:lsdException w:name="Plain Table 5" w:uiPriority="45"/>
-    <w:lsdException w:name="Grid Table Light" w:uiPriority="40"/>
-    <w:lsdException w:name="Grid Table 1 Light" w:uiPriority="46"/>
-    <w:lsdException w:name="Grid Table 2" w:uiPriority="47"/>
-    <w:lsdException w:name="Grid Table 3" w:uiPriority="48"/>
-    <w:lsdException w:name="Grid Table 4" w:uiPriority="49"/>
-    <w:lsdException w:name="Grid Table 5 Dark" w:uiPriority="50"/>
-    <w:lsdException w:name="Grid Table 6 Colorful" w:uiPriority="51"/>
-    <w:lsdException w:name="Grid Table 7 Colorful" w:uiPriority="52"/>
-    <w:lsdException w:name="Grid Table 1 Light Accent 1" w:uiPriority="46"/>
-    <w:lsdException w:name="Grid Table 2 Accent 1" w:uiPriority="47"/>
-    <w:lsdException w:name="Grid Table 3 Accent 1" w:uiPriority="48"/>
-    <w:lsdException w:name="Grid Table 4 Accent 1" w:uiPriority="49"/>
-    <w:lsdException w:name="Grid Table 5 Dark Accent 1" w:uiPriority="50"/>
-    <w:lsdException w:name="Grid Table 6 Colorful Accent 1" w:uiPriority="51"/>
-    <w:lsdException w:name="Grid Table 7 Colorful Accent 1" w:uiPriority="52"/>
-    <w:lsdException w:name="Grid Table 1 Light Accent 2" w:uiPriority="46"/>
-    <w:lsdException w:name="Grid Table 2 Accent 2" w:uiPriority="47"/>
-    <w:lsdException w:name="Grid Table 3 Accent 2" w:uiPriority="48"/>
-    <w:lsdException w:name="Grid Table 4 Accent 2" w:uiPriority="49"/>
-    <w:lsdException w:name="Grid Table 5 Dark Accent 2" w:uiPriority="50"/>
-    <w:lsdException w:name="Grid Table 6 Colorful Accent 2" w:uiPriority="51"/>
-    <w:lsdException w:name="Grid Table 7 Colorful Accent 2" w:uiPriority="52"/>
-    <w:lsdException w:name="Grid Table 1 Light Accent 3" w:uiPriority="46"/>
-    <w:lsdException w:name="Grid Table 2 Accent 3" w:uiPriority="47"/>
-    <w:lsdException w:name="Grid Table 3 Accent 3" w:uiPriority="48"/>
-    <w:lsdException w:name="Grid Table 4 Accent 3" w:uiPriority="49"/>
-    <w:lsdException w:name="Grid Table 5 Dark Accent 3" w:uiPriority="50"/>
-    <w:lsdException w:name="Grid Table 6 Colorful Accent 3" w:uiPriority="51"/>
-    <w:lsdException w:name="Grid Table 7 Colorful Accent 3" w:uiPriority="52"/>
-    <w:lsdException w:name="Grid Table 1 Light Accent 4" w:uiPriority="46"/>
-    <w:lsdException w:name="Grid Table 2 Accent 4" w:uiPriority="47"/>
-    <w:lsdException w:name="Grid Table 3 Accent 4" w:uiPriority="48"/>
-    <w:lsdException w:name="Grid Table 4 Accent 4" w:uiPriority="49"/>
-    <w:lsdException w:name="Grid Table 5 Dark Accent 4" w:uiPriority="50"/>
-    <w:lsdException w:name="Grid Table 6 Colorful Accent 4" w:uiPriority="51"/>
-    <w:lsdException w:name="Grid Table 7 Colorful Accent 4" w:uiPriority="52"/>
-    <w:lsdException w:name="Grid Table 1 Light Accent 5" w:uiPriority="46"/>
-    <w:lsdException w:name="Grid Table 2 Accent 5" w:uiPriority="47"/>
-    <w:lsdException w:name="Grid Table 3 Accent 5" w:uiPriority="48"/>
-    <w:lsdException w:name="Grid Table 4 Accent 5" w:uiPriority="49"/>
-    <w:lsdException w:name="Grid Table 5 Dark Accent 5" w:uiPriority="50"/>
-    <w:lsdException w:name="Grid Table 6 Colorful Accent 5" w:uiPriority="51"/>
-    <w:lsdException w:name="Grid Table 7 Colorful Accent 5" w:uiPriority="52"/>
-    <w:lsdException w:name="Grid Table 1 Light Accent 6" w:uiPriority="46"/>
-    <w:lsdException w:name="Grid Table 2 Accent 6" w:uiPriority="47"/>
-    <w:lsdException w:name="Grid Table 3 Accent 6" w:uiPriority="48"/>
-    <w:lsdException w:name="Grid Table 4 Accent 6" w:uiPriority="49"/>
-    <w:lsdException w:name="Grid Table 5 Dark Accent 6" w:uiPriority="50"/>
-    <w:lsdException w:name="Grid Table 6 Colorful Accent 6" w:uiPriority="51"/>
-    <w:lsdException w:name="Grid Table 7 Colorful Accent 6" w:uiPriority="52"/>
-    <w:lsdException w:name="List Table 1 Light" w:uiPriority="46"/>
-    <w:lsdException w:name="List Table 2" w:uiPriority="47"/>
-    <w:lsdException w:name="List Table 3" w:uiPriority="48"/>
-    <w:lsdException w:name="List Table 4" w:uiPriority="49"/>
-    <w:lsdException w:name="List Table 5 Dark" w:uiPriority="50"/>
-    <w:lsdException w:name="List Table 6 Colorful" w:uiPriority="51"/>
-    <w:lsdException w:name="List Table 7 Colorful" w:uiPriority="52"/>
-    <w:lsdException w:name="List Table 1 Light Accent 1" w:uiPriority="46"/>
-    <w:lsdException w:name="List Table 2 Accent 1" w:uiPriority="47"/>
-    <w:lsdException w:name="List Table 3 Accent 1" w:uiPriority="48"/>
-    <w:lsdException w:name="List Table 4 Accent 1" w:uiPriority="49"/>
-    <w:lsdException w:name="List Table 5 Dark Accent 1" w:uiPriority="50"/>
-    <w:lsdException w:name="List Table 6 Colorful Accent 1" w:uiPriority="51"/>
-    <w:lsdException w:name="List Table 7 Colorful Accent 1" w:uiPriority="52"/>
-    <w:lsdException w:name="List Table 1 Light Accent 2" w:uiPriority="46"/>
-    <w:lsdException w:name="List Table 2 Accent 2" w:uiPriority="47"/>
-    <w:lsdException w:name="List Table 3 Accent 2" w:uiPriority="48"/>
-    <w:lsdException w:name="List Table 4 Accent 2" w:uiPriority="49"/>
-    <w:lsdException w:name="List Table 5 Dark Accent 2" w:uiPriority="50"/>
-    <w:lsdException w:name="List Table 6 Colorful Accent 2" w:uiPriority="51"/>
-    <w:lsdException w:name="List Table 7 Colorful Accent 2" w:uiPriority="52"/>
-    <w:lsdException w:name="List Table 1 Light Accent 3" w:uiPriority="46"/>
-    <w:lsdException w:name="List Table 2 Accent 3" w:uiPriority="47"/>
-    <w:lsdException w:name="List Table 3 Accent 3" w:uiPriority="48"/>
-    <w:lsdException w:name="List Table 4 Accent 3" w:uiPriority="49"/>
-    <w:lsdException w:name="List Table 5 Dark Accent 3" w:uiPriority="50"/>
-    <w:lsdException w:name="List Table 6 Colorful Accent 3" w:uiPriority="51"/>
-    <w:lsdException w:name="List Table 7 Colorful Accent 3" w:uiPriority="52"/>
-    <w:lsdException w:name="List Table 1 Light Accent 4" w:uiPriority="46"/>
-    <w:lsdException w:name="List Table 2 Accent 4" w:uiPriority="47"/>
-    <w:lsdException w:name="List Table 3 Accent 4" w:uiPriority="48"/>
-    <w:lsdException w:name="List Table 4 Accent 4" w:uiPriority="49"/>
-    <w:lsdException w:name="List Table 5 Dark Accent 4" w:uiPriority="50"/>
-    <w:lsdException w:name="List Table 6 Colorful Accent 4" w:uiPriority="51"/>
-    <w:lsdException w:name="List Table 7 Colorful Accent 4" w:uiPriority="52"/>
-    <w:lsdException w:name="List Table 1 Light Accent 5" w:uiPriority="46"/>
-    <w:lsdException w:name="List Table 2 Accent 5" w:uiPriority="47"/>
-    <w:lsdException w:name="List Table 3 Accent 5" w:uiPriority="48"/>
-    <w:lsdException w:name="List Table 4 Accent 5" w:uiPriority="49"/>
-    <w:lsdException w:name="List Table 5 Dark Accent 5" w:uiPriority="50"/>
-    <w:lsdException w:name="List Table 6 Colorful Accent 5" w:uiPriority="51"/>
-    <w:lsdException w:name="List Table 7 Colorful Accent 5" w:uiPriority="52"/>
-    <w:lsdException w:name="List Table 1 Light Accent 6" w:uiPriority="46"/>
-    <w:lsdException w:name="List Table 2 Accent 6" w:uiPriority="47"/>
-    <w:lsdException w:name="List Table 3 Accent 6" w:uiPriority="48"/>
-    <w:lsdException w:name="List Table 4 Accent 6" w:uiPriority="49"/>
-    <w:lsdException w:name="List Table 5 Dark Accent 6" w:uiPriority="50"/>
-    <w:lsdException w:name="List Table 6 Colorful Accent 6" w:uiPriority="51"/>
-    <w:lsdException w:name="List Table 7 Colorful Accent 6" w:uiPriority="52"/>
-  </w:latentStyles>
-  <w:style w:type="paragraph" w:default="1" w:styleId="Normal">
-    <w:name w:val="Normal"/>
-    <w:qFormat/>
-  </w:style>
-  <w:style w:type="character" w:default="1" w:styleId="Fuentedeprrafopredeter">
-    <w:name w:val="Default Paragraph Font"/>
-    <w:uiPriority w:val="1"/>
-    <w:semiHidden/>
-    <w:unhideWhenUsed/>
-  </w:style>
-  <w:style w:type="table" w:default="1" w:styleId="Tablanormal">
-    <w:name w:val="Normal Table"/>
-    <w:uiPriority w:val="99"/>
-    <w:semiHidden/>
-    <w:unhideWhenUsed/>
-    <w:tblPr>
-      <w:tblInd w:w="0" w:type="dxa"/>
-      <w:tblCellMar>
-        <w:top w:w="0" w:type="dxa"/>
-        <w:left w:w="108" w:type="dxa"/>
-        <w:bottom w:w="0" w:type="dxa"/>
-        <w:right w:w="108" w:type="dxa"/>
-      </w:tblCellMar>
-    </w:tblPr>
-  </w:style>
-  <w:style w:type="numbering" w:default="1" w:styleId="Sinlista">
-    <w:name w:val="No List"/>
-    <w:uiPriority w:val="99"/>
-    <w:semiHidden/>
-    <w:unhideWhenUsed/>
-  </w:style>
-  <w:style w:type="paragraph" w:customStyle="1" w:styleId="BCECC1E34F18471D94732918C65E0233">
-    <w:name w:val="BCECC1E34F18471D94732918C65E0233"/>
-    <w:rsid w:val="00640C75"/>
-  </w:style>
-  <w:style w:type="paragraph" w:customStyle="1" w:styleId="EB0DD61B50FB44F782EB9520065F4457">
-    <w:name w:val="EB0DD61B50FB44F782EB9520065F4457"/>
-    <w:rsid w:val="00640C75"/>
-  </w:style>
-  <w:style w:type="paragraph" w:customStyle="1" w:styleId="06CF4E9F85414686BDDDA8B611B6DCE0">
-    <w:name w:val="06CF4E9F85414686BDDDA8B611B6DCE0"/>
-    <w:rsid w:val="00640C75"/>
-  </w:style>
-</w:styles>
-</file>
-
-<file path=word/glossary/webSettings.xml><?xml version="1.0" encoding="utf-8"?>
-<w:webSettings xmlns:mc="http://schemas.openxmlformats.org/markup-compatibility/2006" xmlns:r="http://schemas.openxmlformats.org/officeDocument/2006/relationships" xmlns:w="http://schemas.openxmlformats.org/wordprocessingml/2006/main" xmlns:w14="http://schemas.microsoft.com/office/word/2010/wordml" xmlns:w15="http://schemas.microsoft.com/office/word/2012/wordml" mc:Ignorable="w14 w15">
-  <w:optimizeForBrowser/>
-  <w:allowPNG/>
-</w:webSettings>
-</file>
-
 <file path=word/theme/theme1.xml><?xml version="1.0" encoding="utf-8"?>
 <a:theme xmlns:a="http://schemas.openxmlformats.org/drawingml/2006/main" name="Tema de Office">
   <a:themeElements>
@@ -7957,7 +7189,7 @@
 </file>
 
 <file path=customXml/itemProps1.xml><?xml version="1.0" encoding="utf-8"?>
-<ds:datastoreItem xmlns:ds="http://schemas.openxmlformats.org/officeDocument/2006/customXml" ds:itemID="{B4C89B91-568C-4745-9A10-6E7426A0D447}">
+<ds:datastoreItem xmlns:ds="http://schemas.openxmlformats.org/officeDocument/2006/customXml" ds:itemID="{B154708B-EBDD-48E3-B7DC-28B11C350601}">
   <ds:schemaRefs>
     <ds:schemaRef ds:uri="http://schemas.openxmlformats.org/officeDocument/2006/bibliography"/>
   </ds:schemaRefs>

</xml_diff>